<commit_message>
all analog signals (from PLC and PR) are in programm and correctly.
</commit_message>
<xml_diff>
--- a/CoDeSys/v2.3/owen/PLC160M02/VOS_Vorkuta/переменные проекта АСУ-3 осмос-2.docx
+++ b/CoDeSys/v2.3/owen/PLC160M02/VOS_Vorkuta/переменные проекта АСУ-3 осмос-2.docx
@@ -28,19 +28,8 @@
           <w:sz w:val="28"/>
           <w:szCs w:val="28"/>
         </w:rPr>
-        <w:t xml:space="preserve"> АСУ-3 осмос 2 ВОС </w:t>
+        <w:t xml:space="preserve"> АСУ-3 осмос 2 ВОС Вокута</w:t>
       </w:r>
-      <w:proofErr w:type="spellStart"/>
-      <w:r>
-        <w:rPr>
-          <w:b/>
-          <w:bCs/>
-          <w:sz w:val="28"/>
-          <w:szCs w:val="28"/>
-        </w:rPr>
-        <w:t>Вокута</w:t>
-      </w:r>
-      <w:proofErr w:type="spellEnd"/>
     </w:p>
     <w:p/>
     <w:tbl>
@@ -98,7 +87,6 @@
               </w:rPr>
               <w:t xml:space="preserve">Наименование в </w:t>
             </w:r>
-            <w:proofErr w:type="spellStart"/>
             <w:r>
               <w:rPr>
                 <w:b/>
@@ -107,7 +95,6 @@
               </w:rPr>
               <w:t>CodeSys</w:t>
             </w:r>
-            <w:proofErr w:type="spellEnd"/>
             <w:r>
               <w:rPr>
                 <w:b/>
@@ -150,7 +137,6 @@
               </w:rPr>
               <w:t xml:space="preserve"> в </w:t>
             </w:r>
-            <w:proofErr w:type="spellStart"/>
             <w:r>
               <w:rPr>
                 <w:b/>
@@ -159,7 +145,6 @@
               </w:rPr>
               <w:t>CodeSys</w:t>
             </w:r>
-            <w:proofErr w:type="spellEnd"/>
           </w:p>
         </w:tc>
         <w:tc>
@@ -742,14 +727,12 @@
             <w:r>
               <w:t xml:space="preserve">3 – </w:t>
             </w:r>
-            <w:proofErr w:type="spellStart"/>
             <w:r>
               <w:rPr>
                 <w:lang w:val="en-US"/>
               </w:rPr>
               <w:t>setByWorkTime</w:t>
             </w:r>
-            <w:proofErr w:type="spellEnd"/>
           </w:p>
         </w:tc>
       </w:tr>
@@ -1417,14 +1400,12 @@
             <w:r>
               <w:t xml:space="preserve"> </w:t>
             </w:r>
-            <w:proofErr w:type="spellStart"/>
             <w:r>
               <w:rPr>
                 <w:lang w:val="en-US"/>
               </w:rPr>
               <w:t>alarmPump</w:t>
             </w:r>
-            <w:proofErr w:type="spellEnd"/>
             <w:r>
               <w:t>03.01/01</w:t>
             </w:r>
@@ -1498,14 +1479,12 @@
             <w:r>
               <w:t xml:space="preserve">12 – </w:t>
             </w:r>
-            <w:proofErr w:type="spellStart"/>
             <w:r>
               <w:rPr>
                 <w:lang w:val="en-US"/>
               </w:rPr>
               <w:t>alarmPump</w:t>
             </w:r>
-            <w:proofErr w:type="spellEnd"/>
             <w:r>
               <w:t>03.01/02</w:t>
             </w:r>
@@ -2631,14 +2610,12 @@
                 <w:lang w:val="en-US"/>
               </w:rPr>
             </w:pPr>
-            <w:proofErr w:type="spellStart"/>
             <w:r>
               <w:rPr>
                 <w:lang w:val="en-US"/>
               </w:rPr>
               <w:t>dword</w:t>
             </w:r>
-            <w:proofErr w:type="spellEnd"/>
           </w:p>
         </w:tc>
         <w:tc>
@@ -2714,14 +2691,12 @@
             <w:tcW w:w="1835" w:type="dxa"/>
           </w:tcPr>
           <w:p>
-            <w:proofErr w:type="spellStart"/>
             <w:r>
               <w:rPr>
                 <w:lang w:val="en-US"/>
               </w:rPr>
               <w:t>dword</w:t>
             </w:r>
-            <w:proofErr w:type="spellEnd"/>
           </w:p>
         </w:tc>
         <w:tc>
@@ -3435,11 +3410,9 @@
             <w:shd w:val="clear" w:color="auto" w:fill="auto"/>
           </w:tcPr>
           <w:p>
-            <w:proofErr w:type="spellStart"/>
             <w:r>
               <w:t>toNextStar</w:t>
             </w:r>
-            <w:proofErr w:type="spellEnd"/>
             <w:r>
               <w:rPr>
                 <w:lang w:val="en-US"/>
@@ -3524,11 +3497,9 @@
             <w:shd w:val="clear" w:color="auto" w:fill="auto"/>
           </w:tcPr>
           <w:p>
-            <w:proofErr w:type="spellStart"/>
             <w:r>
               <w:t>toNextStar</w:t>
             </w:r>
-            <w:proofErr w:type="spellEnd"/>
             <w:r>
               <w:rPr>
                 <w:lang w:val="en-US"/>
@@ -3688,13 +3659,8 @@
             <w:r>
               <w:t xml:space="preserve"> </w:t>
             </w:r>
-            <w:proofErr w:type="spellStart"/>
-            <w:r>
-              <w:t>доз.насосов</w:t>
-            </w:r>
-            <w:proofErr w:type="spellEnd"/>
-            <w:r>
-              <w:t xml:space="preserve"> Р03.0</w:t>
+            <w:r>
+              <w:t>доз.насосов Р03.0</w:t>
             </w:r>
             <w:r>
               <w:t>2</w:t>
@@ -4033,14 +3999,12 @@
             <w:r>
               <w:t xml:space="preserve">3 – </w:t>
             </w:r>
-            <w:proofErr w:type="spellStart"/>
             <w:r>
               <w:rPr>
                 <w:lang w:val="en-US"/>
               </w:rPr>
               <w:t>setByWorkTime</w:t>
             </w:r>
-            <w:proofErr w:type="spellEnd"/>
           </w:p>
         </w:tc>
       </w:tr>
@@ -4601,14 +4565,12 @@
             <w:r>
               <w:t xml:space="preserve"> </w:t>
             </w:r>
-            <w:proofErr w:type="spellStart"/>
             <w:r>
               <w:rPr>
                 <w:lang w:val="en-US"/>
               </w:rPr>
               <w:t>alarmPump</w:t>
             </w:r>
-            <w:proofErr w:type="spellEnd"/>
             <w:r>
               <w:t>03.0</w:t>
             </w:r>
@@ -4688,14 +4650,12 @@
             <w:r>
               <w:t xml:space="preserve">12 – </w:t>
             </w:r>
-            <w:proofErr w:type="spellStart"/>
             <w:r>
               <w:rPr>
                 <w:lang w:val="en-US"/>
               </w:rPr>
               <w:t>alarmPump</w:t>
             </w:r>
-            <w:proofErr w:type="spellEnd"/>
             <w:r>
               <w:t>03.0</w:t>
             </w:r>
@@ -5500,14 +5460,12 @@
             <w:tcW w:w="1835" w:type="dxa"/>
           </w:tcPr>
           <w:p>
-            <w:proofErr w:type="spellStart"/>
             <w:r>
               <w:rPr>
                 <w:lang w:val="en-US"/>
               </w:rPr>
               <w:t>dword</w:t>
             </w:r>
-            <w:proofErr w:type="spellEnd"/>
           </w:p>
         </w:tc>
         <w:tc>
@@ -5595,14 +5553,12 @@
             <w:tcW w:w="1835" w:type="dxa"/>
           </w:tcPr>
           <w:p>
-            <w:proofErr w:type="spellStart"/>
             <w:r>
               <w:rPr>
                 <w:lang w:val="en-US"/>
               </w:rPr>
               <w:t>dword</w:t>
             </w:r>
-            <w:proofErr w:type="spellEnd"/>
           </w:p>
         </w:tc>
         <w:tc>
@@ -6403,11 +6359,9 @@
             <w:shd w:val="clear" w:color="auto" w:fill="auto"/>
           </w:tcPr>
           <w:p>
-            <w:proofErr w:type="spellStart"/>
             <w:r>
               <w:t>toNextStar</w:t>
             </w:r>
-            <w:proofErr w:type="spellEnd"/>
             <w:r>
               <w:rPr>
                 <w:lang w:val="en-US"/>
@@ -6504,11 +6458,9 @@
             <w:shd w:val="clear" w:color="auto" w:fill="auto"/>
           </w:tcPr>
           <w:p>
-            <w:proofErr w:type="spellStart"/>
             <w:r>
               <w:t>toNextStar</w:t>
             </w:r>
-            <w:proofErr w:type="spellEnd"/>
             <w:r>
               <w:rPr>
                 <w:lang w:val="en-US"/>
@@ -6675,7 +6627,13 @@
           </w:tcPr>
           <w:p>
             <w:r>
-              <w:t>flowFIT0301</w:t>
+              <w:t>FIT0301</w:t>
+            </w:r>
+            <w:r>
+              <w:rPr>
+                <w:lang w:val="en-US"/>
+              </w:rPr>
+              <w:t>realValue</w:t>
             </w:r>
             <w:r>
               <w:tab/>
@@ -6916,15 +6874,7 @@
           </w:tcPr>
           <w:p>
             <w:r>
-              <w:t xml:space="preserve">Задание максимальной производительности </w:t>
-            </w:r>
-            <w:proofErr w:type="spellStart"/>
-            <w:r>
-              <w:t>доз.насоса</w:t>
-            </w:r>
-            <w:proofErr w:type="spellEnd"/>
-            <w:r>
-              <w:t>, МЛ/МИН</w:t>
+              <w:t>Задание максимальной производительности доз.насоса, МЛ/МИН</w:t>
             </w:r>
           </w:p>
         </w:tc>
@@ -7025,15 +6975,7 @@
           </w:tcPr>
           <w:p>
             <w:r>
-              <w:t xml:space="preserve">Задание в МЛ/КУБ, коэффициент </w:t>
-            </w:r>
-            <w:proofErr w:type="spellStart"/>
-            <w:r>
-              <w:t>пропроциональности</w:t>
-            </w:r>
-            <w:proofErr w:type="spellEnd"/>
-            <w:r>
-              <w:t xml:space="preserve"> между расходом и дозированием.</w:t>
+              <w:t>Задание в МЛ/КУБ, коэффициент пропроциональности между расходом и дозированием.</w:t>
             </w:r>
           </w:p>
         </w:tc>
@@ -7152,15 +7094,7 @@
           </w:tcPr>
           <w:p>
             <w:r>
-              <w:t xml:space="preserve">Ошибка производительности дозирования (неверно заданы значения производительности насоса, производительность </w:t>
-            </w:r>
-            <w:proofErr w:type="spellStart"/>
-            <w:r>
-              <w:t>доз.насоса</w:t>
-            </w:r>
-            <w:proofErr w:type="spellEnd"/>
-            <w:r>
-              <w:t xml:space="preserve"> не соответствует расходу)</w:t>
+              <w:t>Ошибка производительности дозирования (неверно заданы значения производительности насоса, производительность доз.насоса не соответствует расходу)</w:t>
             </w:r>
           </w:p>
         </w:tc>
@@ -7314,42 +7248,32 @@
           </w:tcPr>
           <w:p>
             <w:r>
-              <w:t xml:space="preserve">Авария обоих </w:t>
-            </w:r>
-            <w:proofErr w:type="spellStart"/>
-            <w:r>
-              <w:t>доз.насосов</w:t>
-            </w:r>
-            <w:proofErr w:type="spellEnd"/>
-            <w:r>
-              <w:t xml:space="preserve"> Р03.02 на входе в осмос</w:t>
-            </w:r>
-          </w:p>
-        </w:tc>
-      </w:tr>
-      <w:tr>
-        <w:tc>
-          <w:tcPr>
-            <w:tcW w:w="543" w:type="dxa"/>
-            <w:shd w:val="clear" w:color="auto" w:fill="auto"/>
-          </w:tcPr>
-          <w:p>
-            <w:pPr>
-              <w:jc w:val="center"/>
-            </w:pPr>
-          </w:p>
-        </w:tc>
-        <w:tc>
-          <w:tcPr>
-            <w:tcW w:w="4373" w:type="dxa"/>
-            <w:shd w:val="clear" w:color="auto" w:fill="auto"/>
-          </w:tcPr>
-          <w:p>
-            <w:proofErr w:type="spellStart"/>
+              <w:t>Авария обоих доз.насосов Р03.02 на входе в осмос</w:t>
+            </w:r>
+          </w:p>
+        </w:tc>
+      </w:tr>
+      <w:tr>
+        <w:tc>
+          <w:tcPr>
+            <w:tcW w:w="543" w:type="dxa"/>
+            <w:shd w:val="clear" w:color="auto" w:fill="auto"/>
+          </w:tcPr>
+          <w:p>
+            <w:pPr>
+              <w:jc w:val="center"/>
+            </w:pPr>
+          </w:p>
+        </w:tc>
+        <w:tc>
+          <w:tcPr>
+            <w:tcW w:w="4373" w:type="dxa"/>
+            <w:shd w:val="clear" w:color="auto" w:fill="auto"/>
+          </w:tcPr>
+          <w:p>
             <w:r>
               <w:t>osmosTotalAlarm</w:t>
             </w:r>
-            <w:proofErr w:type="spellEnd"/>
           </w:p>
         </w:tc>
         <w:tc>
@@ -7587,25 +7511,21 @@
             <w:shd w:val="clear" w:color="auto" w:fill="auto"/>
           </w:tcPr>
           <w:p>
-            <w:proofErr w:type="spellStart"/>
             <w:r>
               <w:rPr>
                 <w:lang w:val="en-US"/>
               </w:rPr>
               <w:t>Osmos</w:t>
             </w:r>
-            <w:proofErr w:type="spellEnd"/>
             <w:r>
               <w:t>2</w:t>
             </w:r>
-            <w:proofErr w:type="spellStart"/>
             <w:r>
               <w:rPr>
                 <w:lang w:val="en-US"/>
               </w:rPr>
               <w:t>EquipmentAlarm</w:t>
             </w:r>
-            <w:proofErr w:type="spellEnd"/>
           </w:p>
         </w:tc>
         <w:tc>
@@ -10302,7 +10222,6 @@
             <w:shd w:val="clear" w:color="auto" w:fill="auto"/>
           </w:tcPr>
           <w:p>
-            <w:proofErr w:type="spellStart"/>
             <w:r>
               <w:rPr>
                 <w:lang w:val="en-US"/>
@@ -10315,7 +10234,6 @@
               </w:rPr>
               <w:t>Osmos</w:t>
             </w:r>
-            <w:proofErr w:type="spellEnd"/>
           </w:p>
         </w:tc>
         <w:tc>
@@ -10510,14 +10428,12 @@
             <w:r>
               <w:t xml:space="preserve">3 – </w:t>
             </w:r>
-            <w:proofErr w:type="spellStart"/>
             <w:r>
               <w:rPr>
                 <w:lang w:val="en-US"/>
               </w:rPr>
               <w:t>setByWorkTime</w:t>
             </w:r>
-            <w:proofErr w:type="spellEnd"/>
           </w:p>
         </w:tc>
       </w:tr>
@@ -11078,14 +10994,12 @@
             <w:r>
               <w:t xml:space="preserve"> </w:t>
             </w:r>
-            <w:proofErr w:type="spellStart"/>
             <w:r>
               <w:rPr>
                 <w:lang w:val="en-US"/>
               </w:rPr>
               <w:t>alarmPump</w:t>
             </w:r>
-            <w:proofErr w:type="spellEnd"/>
             <w:r>
               <w:t>03.01/01</w:t>
             </w:r>
@@ -11159,14 +11073,12 @@
             <w:r>
               <w:t xml:space="preserve">12 – </w:t>
             </w:r>
-            <w:proofErr w:type="spellStart"/>
             <w:r>
               <w:rPr>
                 <w:lang w:val="en-US"/>
               </w:rPr>
               <w:t>alarmPump</w:t>
             </w:r>
-            <w:proofErr w:type="spellEnd"/>
             <w:r>
               <w:t>03.01/02</w:t>
             </w:r>
@@ -11332,7 +11244,6 @@
                 <w:lang w:val="en-US"/>
               </w:rPr>
             </w:pPr>
-            <w:proofErr w:type="spellStart"/>
             <w:r>
               <w:t>statWord</w:t>
             </w:r>
@@ -11342,7 +11253,6 @@
               </w:rPr>
               <w:t>Osmos</w:t>
             </w:r>
-            <w:proofErr w:type="spellEnd"/>
           </w:p>
         </w:tc>
         <w:tc>
@@ -11955,11 +11865,9 @@
                 <w:lang w:val="en-US"/>
               </w:rPr>
             </w:pPr>
-            <w:proofErr w:type="spellStart"/>
             <w:r>
               <w:t>counter</w:t>
             </w:r>
-            <w:proofErr w:type="spellEnd"/>
             <w:r>
               <w:rPr>
                 <w:lang w:val="en-US"/>
@@ -11973,14 +11881,12 @@
             <w:tcW w:w="1835" w:type="dxa"/>
           </w:tcPr>
           <w:p>
-            <w:proofErr w:type="spellStart"/>
             <w:r>
               <w:rPr>
                 <w:lang w:val="en-US"/>
               </w:rPr>
               <w:t>dword</w:t>
             </w:r>
-            <w:proofErr w:type="spellEnd"/>
           </w:p>
         </w:tc>
         <w:tc>
@@ -12046,7 +11952,6 @@
             <w:shd w:val="clear" w:color="auto" w:fill="auto"/>
           </w:tcPr>
           <w:p>
-            <w:proofErr w:type="spellStart"/>
             <w:r>
               <w:t>counter</w:t>
             </w:r>
@@ -12056,7 +11961,6 @@
               </w:rPr>
               <w:t>Osmos</w:t>
             </w:r>
-            <w:proofErr w:type="spellEnd"/>
             <w:r>
               <w:t>2</w:t>
             </w:r>
@@ -12067,14 +11971,12 @@
             <w:tcW w:w="1835" w:type="dxa"/>
           </w:tcPr>
           <w:p>
-            <w:proofErr w:type="spellStart"/>
             <w:r>
               <w:rPr>
                 <w:lang w:val="en-US"/>
               </w:rPr>
               <w:t>dword</w:t>
             </w:r>
-            <w:proofErr w:type="spellEnd"/>
           </w:p>
         </w:tc>
         <w:tc>
@@ -12140,11 +12042,9 @@
             <w:shd w:val="clear" w:color="auto" w:fill="auto"/>
           </w:tcPr>
           <w:p>
-            <w:proofErr w:type="spellStart"/>
             <w:r>
               <w:t>daysOfWork</w:t>
             </w:r>
-            <w:proofErr w:type="spellEnd"/>
             <w:r>
               <w:rPr>
                 <w:lang w:val="en-US"/>
@@ -12229,7 +12129,6 @@
             <w:shd w:val="clear" w:color="auto" w:fill="auto"/>
           </w:tcPr>
           <w:p>
-            <w:proofErr w:type="spellStart"/>
             <w:r>
               <w:t>daysOfWork</w:t>
             </w:r>
@@ -12239,7 +12138,6 @@
               </w:rPr>
               <w:t>Osmos</w:t>
             </w:r>
-            <w:proofErr w:type="spellEnd"/>
             <w:r>
               <w:t>2</w:t>
             </w:r>
@@ -12321,11 +12219,9 @@
             <w:shd w:val="clear" w:color="auto" w:fill="auto"/>
           </w:tcPr>
           <w:p>
-            <w:proofErr w:type="spellStart"/>
             <w:r>
               <w:t>hoursOfWork</w:t>
             </w:r>
-            <w:proofErr w:type="spellEnd"/>
             <w:r>
               <w:rPr>
                 <w:lang w:val="en-US"/>
@@ -12410,7 +12306,6 @@
             <w:shd w:val="clear" w:color="auto" w:fill="auto"/>
           </w:tcPr>
           <w:p>
-            <w:proofErr w:type="spellStart"/>
             <w:r>
               <w:t>hoursOfWorkP</w:t>
             </w:r>
@@ -12420,7 +12315,6 @@
               </w:rPr>
               <w:t>Osmos</w:t>
             </w:r>
-            <w:proofErr w:type="spellEnd"/>
             <w:r>
               <w:t>2</w:t>
             </w:r>
@@ -12502,11 +12396,9 @@
             <w:shd w:val="clear" w:color="auto" w:fill="auto"/>
           </w:tcPr>
           <w:p>
-            <w:proofErr w:type="spellStart"/>
             <w:r>
               <w:t>minutesOfWork</w:t>
             </w:r>
-            <w:proofErr w:type="spellEnd"/>
             <w:r>
               <w:rPr>
                 <w:lang w:val="en-US"/>
@@ -12591,7 +12483,6 @@
             <w:shd w:val="clear" w:color="auto" w:fill="auto"/>
           </w:tcPr>
           <w:p>
-            <w:proofErr w:type="spellStart"/>
             <w:r>
               <w:t>minutesOfWork</w:t>
             </w:r>
@@ -12601,7 +12492,6 @@
               </w:rPr>
               <w:t>Osmos</w:t>
             </w:r>
-            <w:proofErr w:type="spellEnd"/>
             <w:r>
               <w:t>2</w:t>
             </w:r>
@@ -12683,11 +12573,9 @@
             <w:shd w:val="clear" w:color="auto" w:fill="auto"/>
           </w:tcPr>
           <w:p>
-            <w:proofErr w:type="spellStart"/>
             <w:r>
               <w:t>secondsOfWork</w:t>
             </w:r>
-            <w:proofErr w:type="spellEnd"/>
             <w:r>
               <w:rPr>
                 <w:lang w:val="en-US"/>
@@ -12772,7 +12660,6 @@
             <w:shd w:val="clear" w:color="auto" w:fill="auto"/>
           </w:tcPr>
           <w:p>
-            <w:proofErr w:type="spellStart"/>
             <w:r>
               <w:t>secondsOfWork</w:t>
             </w:r>
@@ -12782,7 +12669,6 @@
               </w:rPr>
               <w:t>Osmos</w:t>
             </w:r>
-            <w:proofErr w:type="spellEnd"/>
             <w:r>
               <w:t>2</w:t>
             </w:r>
@@ -12864,11 +12750,9 @@
             <w:shd w:val="clear" w:color="auto" w:fill="auto"/>
           </w:tcPr>
           <w:p>
-            <w:proofErr w:type="spellStart"/>
             <w:r>
               <w:t>toNextStar</w:t>
             </w:r>
-            <w:proofErr w:type="spellEnd"/>
             <w:r>
               <w:rPr>
                 <w:lang w:val="en-US"/>
@@ -12881,11 +12765,9 @@
               </w:rPr>
               <w:t>Osmos1</w:t>
             </w:r>
-            <w:proofErr w:type="spellStart"/>
             <w:r>
               <w:t>timer</w:t>
             </w:r>
-            <w:proofErr w:type="spellEnd"/>
           </w:p>
         </w:tc>
         <w:tc>
@@ -12967,7 +12849,6 @@
             <w:shd w:val="clear" w:color="auto" w:fill="auto"/>
           </w:tcPr>
           <w:p>
-            <w:proofErr w:type="spellStart"/>
             <w:r>
               <w:t>toNextStar</w:t>
             </w:r>
@@ -12983,7 +12864,6 @@
               </w:rPr>
               <w:t>Osmos</w:t>
             </w:r>
-            <w:proofErr w:type="spellEnd"/>
             <w:r>
               <w:t>2</w:t>
             </w:r>
@@ -15172,13 +15052,8 @@
             <w:shd w:val="clear" w:color="auto" w:fill="auto"/>
           </w:tcPr>
           <w:p>
-            <w:proofErr w:type="spellStart"/>
-            <w:r>
-              <w:t>Коэфф</w:t>
-            </w:r>
-            <w:proofErr w:type="spellEnd"/>
-            <w:r>
-              <w:t xml:space="preserve">. Р регулятора по расходу Р03.06/01, </w:t>
+            <w:r>
+              <w:t xml:space="preserve">Коэфф. Р регулятора по расходу Р03.06/01, </w:t>
             </w:r>
             <w:r>
               <w:rPr>
@@ -15468,13 +15343,8 @@
             <w:shd w:val="clear" w:color="auto" w:fill="auto"/>
           </w:tcPr>
           <w:p>
-            <w:proofErr w:type="spellStart"/>
-            <w:r>
-              <w:t>Коэфф</w:t>
-            </w:r>
-            <w:proofErr w:type="spellEnd"/>
-            <w:r>
-              <w:t xml:space="preserve">. Р регулятора по давлению Р03.06/01, </w:t>
+            <w:r>
+              <w:t xml:space="preserve">Коэфф. Р регулятора по давлению Р03.06/01, </w:t>
             </w:r>
             <w:r>
               <w:rPr>
@@ -15851,15 +15721,7 @@
           </w:tcPr>
           <w:p>
             <w:r>
-              <w:t xml:space="preserve">Авария основного осмоса по </w:t>
-            </w:r>
-            <w:proofErr w:type="spellStart"/>
-            <w:r>
-              <w:t>превыщению</w:t>
-            </w:r>
-            <w:proofErr w:type="spellEnd"/>
-            <w:r>
-              <w:t xml:space="preserve"> заданного давления датчик РТ03.03/01</w:t>
+              <w:t>Авария основного осмоса по превыщению заданного давления датчик РТ03.03/01</w:t>
             </w:r>
           </w:p>
         </w:tc>
@@ -15964,15 +15826,7 @@
           </w:tcPr>
           <w:p>
             <w:r>
-              <w:t xml:space="preserve">Авария основного осмоса по </w:t>
-            </w:r>
-            <w:proofErr w:type="spellStart"/>
-            <w:r>
-              <w:t>превыщению</w:t>
-            </w:r>
-            <w:proofErr w:type="spellEnd"/>
-            <w:r>
-              <w:t xml:space="preserve"> заданного давления датчик РТ03.0</w:t>
+              <w:t>Авария основного осмоса по превыщению заданного давления датчик РТ03.0</w:t>
             </w:r>
             <w:r>
               <w:t>4</w:t>
@@ -16927,13 +16781,8 @@
             <w:shd w:val="clear" w:color="auto" w:fill="auto"/>
           </w:tcPr>
           <w:p>
-            <w:proofErr w:type="spellStart"/>
-            <w:r>
-              <w:t>Коэфф</w:t>
-            </w:r>
-            <w:proofErr w:type="spellEnd"/>
-            <w:r>
-              <w:t xml:space="preserve">. Р регулятора по расходу Р03.06/02, </w:t>
+            <w:r>
+              <w:t xml:space="preserve">Коэфф. Р регулятора по расходу Р03.06/02, </w:t>
             </w:r>
             <w:r>
               <w:rPr>
@@ -17232,13 +17081,8 @@
             <w:shd w:val="clear" w:color="auto" w:fill="auto"/>
           </w:tcPr>
           <w:p>
-            <w:proofErr w:type="spellStart"/>
-            <w:r>
-              <w:t>Коэфф</w:t>
-            </w:r>
-            <w:proofErr w:type="spellEnd"/>
-            <w:r>
-              <w:t xml:space="preserve">. Р регулятора по давлению Р03.06/02, </w:t>
+            <w:r>
+              <w:t xml:space="preserve">Коэфф. Р регулятора по давлению Р03.06/02, </w:t>
             </w:r>
             <w:r>
               <w:rPr>
@@ -18324,11 +18168,9 @@
               </w:rPr>
               <w:t>2</w:t>
             </w:r>
-            <w:proofErr w:type="spellStart"/>
             <w:r>
               <w:t>maxValue</w:t>
             </w:r>
-            <w:proofErr w:type="spellEnd"/>
           </w:p>
         </w:tc>
         <w:tc>
@@ -18409,11 +18251,9 @@
               </w:rPr>
               <w:t>2</w:t>
             </w:r>
-            <w:proofErr w:type="spellStart"/>
             <w:r>
               <w:t>maxValue</w:t>
             </w:r>
-            <w:proofErr w:type="spellEnd"/>
           </w:p>
         </w:tc>
         <w:tc>
@@ -18490,11 +18330,9 @@
               </w:rPr>
               <w:t>2</w:t>
             </w:r>
-            <w:proofErr w:type="spellStart"/>
             <w:r>
               <w:t>maxValue</w:t>
             </w:r>
-            <w:proofErr w:type="spellEnd"/>
           </w:p>
         </w:tc>
         <w:tc>
@@ -18571,11 +18409,9 @@
               </w:rPr>
               <w:t>2</w:t>
             </w:r>
-            <w:proofErr w:type="spellStart"/>
             <w:r>
               <w:t>maxValue</w:t>
             </w:r>
-            <w:proofErr w:type="spellEnd"/>
           </w:p>
         </w:tc>
         <w:tc>
@@ -18649,11 +18485,9 @@
               </w:rPr>
               <w:t>1</w:t>
             </w:r>
-            <w:proofErr w:type="spellStart"/>
             <w:r>
               <w:t>maxValue</w:t>
             </w:r>
-            <w:proofErr w:type="spellEnd"/>
           </w:p>
         </w:tc>
         <w:tc>
@@ -18727,11 +18561,9 @@
               </w:rPr>
               <w:t>202</w:t>
             </w:r>
-            <w:proofErr w:type="spellStart"/>
             <w:r>
               <w:t>maxValue</w:t>
             </w:r>
-            <w:proofErr w:type="spellEnd"/>
           </w:p>
         </w:tc>
         <w:tc>
@@ -18805,11 +18637,9 @@
               </w:rPr>
               <w:t>302</w:t>
             </w:r>
-            <w:proofErr w:type="spellStart"/>
             <w:r>
               <w:t>maxValue</w:t>
             </w:r>
-            <w:proofErr w:type="spellEnd"/>
           </w:p>
         </w:tc>
         <w:tc>
@@ -18883,11 +18713,9 @@
               </w:rPr>
               <w:t>102</w:t>
             </w:r>
-            <w:proofErr w:type="spellStart"/>
             <w:r>
               <w:t>maxValue</w:t>
             </w:r>
-            <w:proofErr w:type="spellEnd"/>
           </w:p>
         </w:tc>
         <w:tc>
@@ -19776,14 +19604,12 @@
             <w:shd w:val="clear" w:color="auto" w:fill="auto"/>
           </w:tcPr>
           <w:p>
-            <w:proofErr w:type="spellStart"/>
             <w:r>
               <w:rPr>
                 <w:lang w:val="en-US"/>
               </w:rPr>
               <w:t>resetAlarms</w:t>
             </w:r>
-            <w:proofErr w:type="spellEnd"/>
           </w:p>
         </w:tc>
         <w:tc>
@@ -20524,21 +20350,8 @@
         <w:t>(380В</w:t>
       </w:r>
       <w:r>
-        <w:t xml:space="preserve"> если на </w:t>
+        <w:t xml:space="preserve"> если на шильде указано 400, забивай как на шильде</w:t>
       </w:r>
-      <w:proofErr w:type="spellStart"/>
-      <w:r>
-        <w:t>шильде</w:t>
-      </w:r>
-      <w:proofErr w:type="spellEnd"/>
-      <w:r>
-        <w:t xml:space="preserve"> указано 400, забивай как на </w:t>
-      </w:r>
-      <w:proofErr w:type="spellStart"/>
-      <w:r>
-        <w:t>шильде</w:t>
-      </w:r>
-      <w:proofErr w:type="spellEnd"/>
       <w:r>
         <w:t>)</w:t>
       </w:r>
@@ -20561,36 +20374,15 @@
         <w:t>(ток двигателя</w:t>
       </w:r>
       <w:r>
-        <w:t xml:space="preserve">, если на </w:t>
+        <w:t>, если на шильде указан другой, забивай то, что на шильде</w:t>
       </w:r>
-      <w:proofErr w:type="spellStart"/>
-      <w:r>
-        <w:t>шильде</w:t>
-      </w:r>
-      <w:proofErr w:type="spellEnd"/>
-      <w:r>
-        <w:t xml:space="preserve"> указан другой, забивай то, что на </w:t>
-      </w:r>
-      <w:proofErr w:type="spellStart"/>
-      <w:r>
-        <w:t>шильде</w:t>
-      </w:r>
-      <w:proofErr w:type="spellEnd"/>
       <w:r>
         <w:t>)</w:t>
       </w:r>
     </w:p>
     <w:p>
       <w:r>
-        <w:t xml:space="preserve">1-25 = (посмотри скорость двигателя на </w:t>
-      </w:r>
-      <w:proofErr w:type="spellStart"/>
-      <w:r>
-        <w:t>шильде</w:t>
-      </w:r>
-      <w:proofErr w:type="spellEnd"/>
-      <w:r>
-        <w:t xml:space="preserve"> и забей ее сюда)</w:t>
+        <w:t>1-25 = (посмотри скорость двигателя на шильде и забей ее сюда)</w:t>
       </w:r>
     </w:p>
     <w:p/>
@@ -20629,14 +20421,12 @@
         <w:tab/>
         <w:t xml:space="preserve">(протокол </w:t>
       </w:r>
-      <w:proofErr w:type="spellStart"/>
       <w:r>
         <w:rPr>
           <w:lang w:val="en-US"/>
         </w:rPr>
         <w:t>modbus</w:t>
       </w:r>
-      <w:proofErr w:type="spellEnd"/>
       <w:r>
         <w:t>)</w:t>
       </w:r>

</xml_diff>

<commit_message>
first reliz of Vorkuta osmos-2. Before general testing.
</commit_message>
<xml_diff>
--- a/CoDeSys/v2.3/owen/PLC160M02/VOS_Vorkuta/переменные проекта АСУ-3 осмос-2.docx
+++ b/CoDeSys/v2.3/owen/PLC160M02/VOS_Vorkuta/переменные проекта АСУ-3 осмос-2.docx
@@ -11573,208 +11573,226 @@
           </w:tcPr>
           <w:p>
             <w:r>
-              <w:t>4 – сигнал на запуск насоса Р03.01/01</w:t>
-            </w:r>
-          </w:p>
-        </w:tc>
-      </w:tr>
-      <w:tr>
-        <w:tc>
-          <w:tcPr>
-            <w:tcW w:w="543" w:type="dxa"/>
-            <w:shd w:val="clear" w:color="auto" w:fill="auto"/>
-          </w:tcPr>
-          <w:p>
-            <w:pPr>
-              <w:jc w:val="center"/>
-            </w:pPr>
-          </w:p>
-        </w:tc>
-        <w:tc>
-          <w:tcPr>
-            <w:tcW w:w="4373" w:type="dxa"/>
-            <w:shd w:val="clear" w:color="auto" w:fill="auto"/>
-          </w:tcPr>
-          <w:p/>
-        </w:tc>
-        <w:tc>
-          <w:tcPr>
-            <w:tcW w:w="1835" w:type="dxa"/>
-          </w:tcPr>
-          <w:p/>
-        </w:tc>
-        <w:tc>
-          <w:tcPr>
-            <w:tcW w:w="2621" w:type="dxa"/>
-          </w:tcPr>
-          <w:p>
-            <w:pPr>
-              <w:rPr>
-                <w:color w:val="E7E6E6"/>
-              </w:rPr>
-            </w:pPr>
-          </w:p>
-        </w:tc>
-        <w:tc>
-          <w:tcPr>
-            <w:tcW w:w="1729" w:type="dxa"/>
-            <w:shd w:val="clear" w:color="auto" w:fill="auto"/>
-          </w:tcPr>
-          <w:p/>
-        </w:tc>
-        <w:tc>
-          <w:tcPr>
-            <w:tcW w:w="1551" w:type="dxa"/>
-            <w:shd w:val="clear" w:color="auto" w:fill="auto"/>
-          </w:tcPr>
-          <w:p>
-            <w:pPr>
-              <w:jc w:val="center"/>
-            </w:pPr>
-          </w:p>
-        </w:tc>
-        <w:tc>
-          <w:tcPr>
-            <w:tcW w:w="3225" w:type="dxa"/>
-            <w:shd w:val="clear" w:color="auto" w:fill="auto"/>
-          </w:tcPr>
-          <w:p>
-            <w:r>
-              <w:t>5 – сигнал на запуск насоса Р03.01/02</w:t>
-            </w:r>
-          </w:p>
-        </w:tc>
-      </w:tr>
-      <w:tr>
-        <w:tc>
-          <w:tcPr>
-            <w:tcW w:w="543" w:type="dxa"/>
-            <w:shd w:val="clear" w:color="auto" w:fill="auto"/>
-          </w:tcPr>
-          <w:p>
-            <w:pPr>
-              <w:jc w:val="center"/>
-            </w:pPr>
-          </w:p>
-        </w:tc>
-        <w:tc>
-          <w:tcPr>
-            <w:tcW w:w="4373" w:type="dxa"/>
-            <w:shd w:val="clear" w:color="auto" w:fill="auto"/>
-          </w:tcPr>
-          <w:p/>
-        </w:tc>
-        <w:tc>
-          <w:tcPr>
-            <w:tcW w:w="1835" w:type="dxa"/>
-          </w:tcPr>
-          <w:p/>
-        </w:tc>
-        <w:tc>
-          <w:tcPr>
-            <w:tcW w:w="2621" w:type="dxa"/>
-          </w:tcPr>
-          <w:p>
-            <w:pPr>
-              <w:rPr>
-                <w:color w:val="E7E6E6"/>
-              </w:rPr>
-            </w:pPr>
-          </w:p>
-        </w:tc>
-        <w:tc>
-          <w:tcPr>
-            <w:tcW w:w="1729" w:type="dxa"/>
-            <w:shd w:val="clear" w:color="auto" w:fill="auto"/>
-          </w:tcPr>
-          <w:p/>
-        </w:tc>
-        <w:tc>
-          <w:tcPr>
-            <w:tcW w:w="1551" w:type="dxa"/>
-            <w:shd w:val="clear" w:color="auto" w:fill="auto"/>
-          </w:tcPr>
-          <w:p>
-            <w:pPr>
-              <w:jc w:val="center"/>
-            </w:pPr>
-          </w:p>
-        </w:tc>
-        <w:tc>
-          <w:tcPr>
-            <w:tcW w:w="3225" w:type="dxa"/>
-            <w:shd w:val="clear" w:color="auto" w:fill="auto"/>
-          </w:tcPr>
-          <w:p>
-            <w:r>
-              <w:t>6 – авария насоса Р03.01/01 (исходящая, для индикации)</w:t>
-            </w:r>
-          </w:p>
-        </w:tc>
-      </w:tr>
-      <w:tr>
-        <w:tc>
-          <w:tcPr>
-            <w:tcW w:w="543" w:type="dxa"/>
-            <w:shd w:val="clear" w:color="auto" w:fill="auto"/>
-          </w:tcPr>
-          <w:p>
-            <w:pPr>
-              <w:jc w:val="center"/>
-            </w:pPr>
-          </w:p>
-        </w:tc>
-        <w:tc>
-          <w:tcPr>
-            <w:tcW w:w="4373" w:type="dxa"/>
-            <w:shd w:val="clear" w:color="auto" w:fill="auto"/>
-          </w:tcPr>
-          <w:p/>
-        </w:tc>
-        <w:tc>
-          <w:tcPr>
-            <w:tcW w:w="1835" w:type="dxa"/>
-          </w:tcPr>
-          <w:p/>
-        </w:tc>
-        <w:tc>
-          <w:tcPr>
-            <w:tcW w:w="2621" w:type="dxa"/>
-          </w:tcPr>
-          <w:p>
-            <w:pPr>
-              <w:rPr>
-                <w:color w:val="E7E6E6"/>
-              </w:rPr>
-            </w:pPr>
-          </w:p>
-        </w:tc>
-        <w:tc>
-          <w:tcPr>
-            <w:tcW w:w="1729" w:type="dxa"/>
-            <w:shd w:val="clear" w:color="auto" w:fill="auto"/>
-          </w:tcPr>
-          <w:p/>
-        </w:tc>
-        <w:tc>
-          <w:tcPr>
-            <w:tcW w:w="1551" w:type="dxa"/>
-            <w:shd w:val="clear" w:color="auto" w:fill="auto"/>
-          </w:tcPr>
-          <w:p>
-            <w:pPr>
-              <w:jc w:val="center"/>
-            </w:pPr>
-          </w:p>
-        </w:tc>
-        <w:tc>
-          <w:tcPr>
-            <w:tcW w:w="3225" w:type="dxa"/>
-            <w:shd w:val="clear" w:color="auto" w:fill="auto"/>
-          </w:tcPr>
-          <w:p>
-            <w:r>
-              <w:t>7 – авария насоса Р03.01/02 (исходящая, для индикации)</w:t>
+              <w:t xml:space="preserve">4 – сигнал на запуск насоса </w:t>
+            </w:r>
+            <w:r>
+              <w:t>осмоса 1</w:t>
+            </w:r>
+          </w:p>
+        </w:tc>
+      </w:tr>
+      <w:tr>
+        <w:tc>
+          <w:tcPr>
+            <w:tcW w:w="543" w:type="dxa"/>
+            <w:shd w:val="clear" w:color="auto" w:fill="auto"/>
+          </w:tcPr>
+          <w:p>
+            <w:pPr>
+              <w:jc w:val="center"/>
+            </w:pPr>
+          </w:p>
+        </w:tc>
+        <w:tc>
+          <w:tcPr>
+            <w:tcW w:w="4373" w:type="dxa"/>
+            <w:shd w:val="clear" w:color="auto" w:fill="auto"/>
+          </w:tcPr>
+          <w:p/>
+        </w:tc>
+        <w:tc>
+          <w:tcPr>
+            <w:tcW w:w="1835" w:type="dxa"/>
+          </w:tcPr>
+          <w:p/>
+        </w:tc>
+        <w:tc>
+          <w:tcPr>
+            <w:tcW w:w="2621" w:type="dxa"/>
+          </w:tcPr>
+          <w:p>
+            <w:pPr>
+              <w:rPr>
+                <w:color w:val="E7E6E6"/>
+              </w:rPr>
+            </w:pPr>
+          </w:p>
+        </w:tc>
+        <w:tc>
+          <w:tcPr>
+            <w:tcW w:w="1729" w:type="dxa"/>
+            <w:shd w:val="clear" w:color="auto" w:fill="auto"/>
+          </w:tcPr>
+          <w:p/>
+        </w:tc>
+        <w:tc>
+          <w:tcPr>
+            <w:tcW w:w="1551" w:type="dxa"/>
+            <w:shd w:val="clear" w:color="auto" w:fill="auto"/>
+          </w:tcPr>
+          <w:p>
+            <w:pPr>
+              <w:jc w:val="center"/>
+            </w:pPr>
+          </w:p>
+        </w:tc>
+        <w:tc>
+          <w:tcPr>
+            <w:tcW w:w="3225" w:type="dxa"/>
+            <w:shd w:val="clear" w:color="auto" w:fill="auto"/>
+          </w:tcPr>
+          <w:p>
+            <w:r>
+              <w:t xml:space="preserve">5 – сигнал на запуск насоса </w:t>
+            </w:r>
+            <w:r>
+              <w:t>осмоса 2</w:t>
+            </w:r>
+          </w:p>
+        </w:tc>
+      </w:tr>
+      <w:tr>
+        <w:tc>
+          <w:tcPr>
+            <w:tcW w:w="543" w:type="dxa"/>
+            <w:shd w:val="clear" w:color="auto" w:fill="auto"/>
+          </w:tcPr>
+          <w:p>
+            <w:pPr>
+              <w:jc w:val="center"/>
+            </w:pPr>
+          </w:p>
+        </w:tc>
+        <w:tc>
+          <w:tcPr>
+            <w:tcW w:w="4373" w:type="dxa"/>
+            <w:shd w:val="clear" w:color="auto" w:fill="auto"/>
+          </w:tcPr>
+          <w:p/>
+        </w:tc>
+        <w:tc>
+          <w:tcPr>
+            <w:tcW w:w="1835" w:type="dxa"/>
+          </w:tcPr>
+          <w:p/>
+        </w:tc>
+        <w:tc>
+          <w:tcPr>
+            <w:tcW w:w="2621" w:type="dxa"/>
+          </w:tcPr>
+          <w:p>
+            <w:pPr>
+              <w:rPr>
+                <w:color w:val="E7E6E6"/>
+              </w:rPr>
+            </w:pPr>
+          </w:p>
+        </w:tc>
+        <w:tc>
+          <w:tcPr>
+            <w:tcW w:w="1729" w:type="dxa"/>
+            <w:shd w:val="clear" w:color="auto" w:fill="auto"/>
+          </w:tcPr>
+          <w:p/>
+        </w:tc>
+        <w:tc>
+          <w:tcPr>
+            <w:tcW w:w="1551" w:type="dxa"/>
+            <w:shd w:val="clear" w:color="auto" w:fill="auto"/>
+          </w:tcPr>
+          <w:p>
+            <w:pPr>
+              <w:jc w:val="center"/>
+            </w:pPr>
+          </w:p>
+        </w:tc>
+        <w:tc>
+          <w:tcPr>
+            <w:tcW w:w="3225" w:type="dxa"/>
+            <w:shd w:val="clear" w:color="auto" w:fill="auto"/>
+          </w:tcPr>
+          <w:p>
+            <w:r>
+              <w:t xml:space="preserve">6 – авария </w:t>
+            </w:r>
+            <w:r>
+              <w:t>осмоса 1</w:t>
+            </w:r>
+            <w:r>
+              <w:t xml:space="preserve"> (исходящая, для индикации)</w:t>
+            </w:r>
+          </w:p>
+        </w:tc>
+      </w:tr>
+      <w:tr>
+        <w:tc>
+          <w:tcPr>
+            <w:tcW w:w="543" w:type="dxa"/>
+            <w:shd w:val="clear" w:color="auto" w:fill="auto"/>
+          </w:tcPr>
+          <w:p>
+            <w:pPr>
+              <w:jc w:val="center"/>
+            </w:pPr>
+          </w:p>
+        </w:tc>
+        <w:tc>
+          <w:tcPr>
+            <w:tcW w:w="4373" w:type="dxa"/>
+            <w:shd w:val="clear" w:color="auto" w:fill="auto"/>
+          </w:tcPr>
+          <w:p/>
+        </w:tc>
+        <w:tc>
+          <w:tcPr>
+            <w:tcW w:w="1835" w:type="dxa"/>
+          </w:tcPr>
+          <w:p/>
+        </w:tc>
+        <w:tc>
+          <w:tcPr>
+            <w:tcW w:w="2621" w:type="dxa"/>
+          </w:tcPr>
+          <w:p>
+            <w:pPr>
+              <w:rPr>
+                <w:color w:val="E7E6E6"/>
+              </w:rPr>
+            </w:pPr>
+          </w:p>
+        </w:tc>
+        <w:tc>
+          <w:tcPr>
+            <w:tcW w:w="1729" w:type="dxa"/>
+            <w:shd w:val="clear" w:color="auto" w:fill="auto"/>
+          </w:tcPr>
+          <w:p/>
+        </w:tc>
+        <w:tc>
+          <w:tcPr>
+            <w:tcW w:w="1551" w:type="dxa"/>
+            <w:shd w:val="clear" w:color="auto" w:fill="auto"/>
+          </w:tcPr>
+          <w:p>
+            <w:pPr>
+              <w:jc w:val="center"/>
+            </w:pPr>
+          </w:p>
+        </w:tc>
+        <w:tc>
+          <w:tcPr>
+            <w:tcW w:w="3225" w:type="dxa"/>
+            <w:shd w:val="clear" w:color="auto" w:fill="auto"/>
+          </w:tcPr>
+          <w:p>
+            <w:r>
+              <w:t xml:space="preserve">7 – авария </w:t>
+            </w:r>
+            <w:r>
+              <w:t>осмоса 2</w:t>
+            </w:r>
+            <w:r>
+              <w:t xml:space="preserve"> (исходящая, для индикации)</w:t>
             </w:r>
           </w:p>
         </w:tc>
@@ -19458,6 +19476,160 @@
             <w:shd w:val="clear" w:color="auto" w:fill="auto"/>
           </w:tcPr>
           <w:p/>
+        </w:tc>
+      </w:tr>
+      <w:tr>
+        <w:tc>
+          <w:tcPr>
+            <w:tcW w:w="543" w:type="dxa"/>
+            <w:shd w:val="clear" w:color="auto" w:fill="auto"/>
+          </w:tcPr>
+          <w:p>
+            <w:pPr>
+              <w:jc w:val="center"/>
+            </w:pPr>
+          </w:p>
+        </w:tc>
+        <w:tc>
+          <w:tcPr>
+            <w:tcW w:w="4373" w:type="dxa"/>
+            <w:shd w:val="clear" w:color="auto" w:fill="auto"/>
+          </w:tcPr>
+          <w:p/>
+        </w:tc>
+        <w:tc>
+          <w:tcPr>
+            <w:tcW w:w="1835" w:type="dxa"/>
+          </w:tcPr>
+          <w:p/>
+        </w:tc>
+        <w:tc>
+          <w:tcPr>
+            <w:tcW w:w="2621" w:type="dxa"/>
+          </w:tcPr>
+          <w:p>
+            <w:pPr>
+              <w:rPr>
+                <w:color w:val="E7E6E6"/>
+              </w:rPr>
+            </w:pPr>
+          </w:p>
+        </w:tc>
+        <w:tc>
+          <w:tcPr>
+            <w:tcW w:w="1729" w:type="dxa"/>
+            <w:shd w:val="clear" w:color="auto" w:fill="auto"/>
+          </w:tcPr>
+          <w:p/>
+        </w:tc>
+        <w:tc>
+          <w:tcPr>
+            <w:tcW w:w="1551" w:type="dxa"/>
+            <w:shd w:val="clear" w:color="auto" w:fill="auto"/>
+          </w:tcPr>
+          <w:p>
+            <w:pPr>
+              <w:jc w:val="center"/>
+            </w:pPr>
+          </w:p>
+        </w:tc>
+        <w:tc>
+          <w:tcPr>
+            <w:tcW w:w="3225" w:type="dxa"/>
+            <w:shd w:val="clear" w:color="auto" w:fill="auto"/>
+          </w:tcPr>
+          <w:p/>
+        </w:tc>
+      </w:tr>
+      <w:tr>
+        <w:tc>
+          <w:tcPr>
+            <w:tcW w:w="543" w:type="dxa"/>
+            <w:shd w:val="clear" w:color="auto" w:fill="auto"/>
+          </w:tcPr>
+          <w:p>
+            <w:pPr>
+              <w:jc w:val="center"/>
+            </w:pPr>
+          </w:p>
+        </w:tc>
+        <w:tc>
+          <w:tcPr>
+            <w:tcW w:w="4373" w:type="dxa"/>
+            <w:shd w:val="clear" w:color="auto" w:fill="auto"/>
+          </w:tcPr>
+          <w:p>
+            <w:pPr>
+              <w:rPr>
+                <w:lang w:val="en-US"/>
+              </w:rPr>
+            </w:pPr>
+            <w:r>
+              <w:rPr>
+                <w:lang w:val="en-US"/>
+              </w:rPr>
+              <w:t>BMTflowToCascade</w:t>
+            </w:r>
+          </w:p>
+        </w:tc>
+        <w:tc>
+          <w:tcPr>
+            <w:tcW w:w="1835" w:type="dxa"/>
+          </w:tcPr>
+          <w:p>
+            <w:pPr>
+              <w:rPr>
+                <w:lang w:val="en-US"/>
+              </w:rPr>
+            </w:pPr>
+            <w:r>
+              <w:rPr>
+                <w:lang w:val="en-US"/>
+              </w:rPr>
+              <w:t>REAL</w:t>
+            </w:r>
+          </w:p>
+        </w:tc>
+        <w:tc>
+          <w:tcPr>
+            <w:tcW w:w="2621" w:type="dxa"/>
+          </w:tcPr>
+          <w:p>
+            <w:pPr>
+              <w:rPr>
+                <w:color w:val="E7E6E6"/>
+              </w:rPr>
+            </w:pPr>
+          </w:p>
+        </w:tc>
+        <w:tc>
+          <w:tcPr>
+            <w:tcW w:w="1729" w:type="dxa"/>
+            <w:shd w:val="clear" w:color="auto" w:fill="auto"/>
+          </w:tcPr>
+          <w:p/>
+        </w:tc>
+        <w:tc>
+          <w:tcPr>
+            <w:tcW w:w="1551" w:type="dxa"/>
+            <w:shd w:val="clear" w:color="auto" w:fill="auto"/>
+          </w:tcPr>
+          <w:p>
+            <w:pPr>
+              <w:jc w:val="center"/>
+            </w:pPr>
+          </w:p>
+        </w:tc>
+        <w:tc>
+          <w:tcPr>
+            <w:tcW w:w="3225" w:type="dxa"/>
+            <w:shd w:val="clear" w:color="auto" w:fill="auto"/>
+          </w:tcPr>
+          <w:p>
+            <w:r>
+              <w:t>Текущий расход в БМТ, от которого рассчитываются уставки расходов осмосов 1 и 2 каскадно.</w:t>
+            </w:r>
+          </w:p>
         </w:tc>
       </w:tr>
       <w:tr>

</xml_diff>

<commit_message>
command words setting regim adapted in PLC to work with two slave panels
</commit_message>
<xml_diff>
--- a/CoDeSys/v2.3/owen/PLC160M02/VOS_Vorkuta/переменные проекта АСУ-3 осмос-2.docx
+++ b/CoDeSys/v2.3/owen/PLC160M02/VOS_Vorkuta/переменные проекта АСУ-3 осмос-2.docx
@@ -28,8 +28,19 @@
           <w:sz w:val="28"/>
           <w:szCs w:val="28"/>
         </w:rPr>
-        <w:t xml:space="preserve"> АСУ-3 осмос 2 ВОС Вокута</w:t>
+        <w:t xml:space="preserve"> АСУ-3 осмос 2 ВОС </w:t>
       </w:r>
+      <w:proofErr w:type="spellStart"/>
+      <w:r>
+        <w:rPr>
+          <w:b/>
+          <w:bCs/>
+          <w:sz w:val="28"/>
+          <w:szCs w:val="28"/>
+        </w:rPr>
+        <w:t>Вокута</w:t>
+      </w:r>
+      <w:proofErr w:type="spellEnd"/>
     </w:p>
     <w:p/>
     <w:tbl>
@@ -87,6 +98,7 @@
               </w:rPr>
               <w:t xml:space="preserve">Наименование в </w:t>
             </w:r>
+            <w:proofErr w:type="spellStart"/>
             <w:r>
               <w:rPr>
                 <w:b/>
@@ -95,6 +107,7 @@
               </w:rPr>
               <w:t>CodeSys</w:t>
             </w:r>
+            <w:proofErr w:type="spellEnd"/>
             <w:r>
               <w:rPr>
                 <w:b/>
@@ -137,6 +150,7 @@
               </w:rPr>
               <w:t xml:space="preserve"> в </w:t>
             </w:r>
+            <w:proofErr w:type="spellStart"/>
             <w:r>
               <w:rPr>
                 <w:b/>
@@ -145,6 +159,7 @@
               </w:rPr>
               <w:t>CodeSys</w:t>
             </w:r>
+            <w:proofErr w:type="spellEnd"/>
           </w:p>
         </w:tc>
         <w:tc>
@@ -727,12 +742,14 @@
             <w:r>
               <w:t xml:space="preserve">3 – </w:t>
             </w:r>
+            <w:proofErr w:type="spellStart"/>
             <w:r>
               <w:rPr>
                 <w:lang w:val="en-US"/>
               </w:rPr>
               <w:t>setByWorkTime</w:t>
             </w:r>
+            <w:proofErr w:type="spellEnd"/>
           </w:p>
         </w:tc>
       </w:tr>
@@ -1400,12 +1417,14 @@
             <w:r>
               <w:t xml:space="preserve"> </w:t>
             </w:r>
+            <w:proofErr w:type="spellStart"/>
             <w:r>
               <w:rPr>
                 <w:lang w:val="en-US"/>
               </w:rPr>
               <w:t>alarmPump</w:t>
             </w:r>
+            <w:proofErr w:type="spellEnd"/>
             <w:r>
               <w:t>03.01/01</w:t>
             </w:r>
@@ -1479,12 +1498,14 @@
             <w:r>
               <w:t xml:space="preserve">12 – </w:t>
             </w:r>
+            <w:proofErr w:type="spellStart"/>
             <w:r>
               <w:rPr>
                 <w:lang w:val="en-US"/>
               </w:rPr>
               <w:t>alarmPump</w:t>
             </w:r>
+            <w:proofErr w:type="spellEnd"/>
             <w:r>
               <w:t>03.01/02</w:t>
             </w:r>
@@ -2610,12 +2631,14 @@
                 <w:lang w:val="en-US"/>
               </w:rPr>
             </w:pPr>
+            <w:proofErr w:type="spellStart"/>
             <w:r>
               <w:rPr>
                 <w:lang w:val="en-US"/>
               </w:rPr>
               <w:t>dword</w:t>
             </w:r>
+            <w:proofErr w:type="spellEnd"/>
           </w:p>
         </w:tc>
         <w:tc>
@@ -2691,12 +2714,14 @@
             <w:tcW w:w="1835" w:type="dxa"/>
           </w:tcPr>
           <w:p>
+            <w:proofErr w:type="spellStart"/>
             <w:r>
               <w:rPr>
                 <w:lang w:val="en-US"/>
               </w:rPr>
               <w:t>dword</w:t>
             </w:r>
+            <w:proofErr w:type="spellEnd"/>
           </w:p>
         </w:tc>
         <w:tc>
@@ -3410,9 +3435,11 @@
             <w:shd w:val="clear" w:color="auto" w:fill="auto"/>
           </w:tcPr>
           <w:p>
+            <w:proofErr w:type="spellStart"/>
             <w:r>
               <w:t>toNextStar</w:t>
             </w:r>
+            <w:proofErr w:type="spellEnd"/>
             <w:r>
               <w:rPr>
                 <w:lang w:val="en-US"/>
@@ -3497,9 +3524,11 @@
             <w:shd w:val="clear" w:color="auto" w:fill="auto"/>
           </w:tcPr>
           <w:p>
+            <w:proofErr w:type="spellStart"/>
             <w:r>
               <w:t>toNextStar</w:t>
             </w:r>
+            <w:proofErr w:type="spellEnd"/>
             <w:r>
               <w:rPr>
                 <w:lang w:val="en-US"/>
@@ -3659,8 +3688,13 @@
             <w:r>
               <w:t xml:space="preserve"> </w:t>
             </w:r>
-            <w:r>
-              <w:t>доз.насосов Р03.0</w:t>
+            <w:proofErr w:type="spellStart"/>
+            <w:r>
+              <w:t>доз.насосов</w:t>
+            </w:r>
+            <w:proofErr w:type="spellEnd"/>
+            <w:r>
+              <w:t xml:space="preserve"> Р03.0</w:t>
             </w:r>
             <w:r>
               <w:t>2</w:t>
@@ -3999,12 +4033,14 @@
             <w:r>
               <w:t xml:space="preserve">3 – </w:t>
             </w:r>
+            <w:proofErr w:type="spellStart"/>
             <w:r>
               <w:rPr>
                 <w:lang w:val="en-US"/>
               </w:rPr>
               <w:t>setByWorkTime</w:t>
             </w:r>
+            <w:proofErr w:type="spellEnd"/>
           </w:p>
         </w:tc>
       </w:tr>
@@ -4565,12 +4601,14 @@
             <w:r>
               <w:t xml:space="preserve"> </w:t>
             </w:r>
+            <w:proofErr w:type="spellStart"/>
             <w:r>
               <w:rPr>
                 <w:lang w:val="en-US"/>
               </w:rPr>
               <w:t>alarmPump</w:t>
             </w:r>
+            <w:proofErr w:type="spellEnd"/>
             <w:r>
               <w:t>03.0</w:t>
             </w:r>
@@ -4650,12 +4688,14 @@
             <w:r>
               <w:t xml:space="preserve">12 – </w:t>
             </w:r>
+            <w:proofErr w:type="spellStart"/>
             <w:r>
               <w:rPr>
                 <w:lang w:val="en-US"/>
               </w:rPr>
               <w:t>alarmPump</w:t>
             </w:r>
+            <w:proofErr w:type="spellEnd"/>
             <w:r>
               <w:t>03.0</w:t>
             </w:r>
@@ -5460,12 +5500,14 @@
             <w:tcW w:w="1835" w:type="dxa"/>
           </w:tcPr>
           <w:p>
+            <w:proofErr w:type="spellStart"/>
             <w:r>
               <w:rPr>
                 <w:lang w:val="en-US"/>
               </w:rPr>
               <w:t>dword</w:t>
             </w:r>
+            <w:proofErr w:type="spellEnd"/>
           </w:p>
         </w:tc>
         <w:tc>
@@ -5553,12 +5595,14 @@
             <w:tcW w:w="1835" w:type="dxa"/>
           </w:tcPr>
           <w:p>
+            <w:proofErr w:type="spellStart"/>
             <w:r>
               <w:rPr>
                 <w:lang w:val="en-US"/>
               </w:rPr>
               <w:t>dword</w:t>
             </w:r>
+            <w:proofErr w:type="spellEnd"/>
           </w:p>
         </w:tc>
         <w:tc>
@@ -6359,9 +6403,11 @@
             <w:shd w:val="clear" w:color="auto" w:fill="auto"/>
           </w:tcPr>
           <w:p>
+            <w:proofErr w:type="spellStart"/>
             <w:r>
               <w:t>toNextStar</w:t>
             </w:r>
+            <w:proofErr w:type="spellEnd"/>
             <w:r>
               <w:rPr>
                 <w:lang w:val="en-US"/>
@@ -6458,9 +6504,11 @@
             <w:shd w:val="clear" w:color="auto" w:fill="auto"/>
           </w:tcPr>
           <w:p>
+            <w:proofErr w:type="spellStart"/>
             <w:r>
               <w:t>toNextStar</w:t>
             </w:r>
+            <w:proofErr w:type="spellEnd"/>
             <w:r>
               <w:rPr>
                 <w:lang w:val="en-US"/>
@@ -6629,12 +6677,14 @@
             <w:r>
               <w:t>FIT0301</w:t>
             </w:r>
+            <w:proofErr w:type="spellStart"/>
             <w:r>
               <w:rPr>
                 <w:lang w:val="en-US"/>
               </w:rPr>
               <w:t>realValue</w:t>
             </w:r>
+            <w:proofErr w:type="spellEnd"/>
             <w:r>
               <w:tab/>
             </w:r>
@@ -6874,7 +6924,15 @@
           </w:tcPr>
           <w:p>
             <w:r>
-              <w:t>Задание максимальной производительности доз.насоса, МЛ/МИН</w:t>
+              <w:t xml:space="preserve">Задание максимальной производительности </w:t>
+            </w:r>
+            <w:proofErr w:type="spellStart"/>
+            <w:r>
+              <w:t>доз.насоса</w:t>
+            </w:r>
+            <w:proofErr w:type="spellEnd"/>
+            <w:r>
+              <w:t>, МЛ/МИН</w:t>
             </w:r>
           </w:p>
         </w:tc>
@@ -6975,7 +7033,15 @@
           </w:tcPr>
           <w:p>
             <w:r>
-              <w:t>Задание в МЛ/КУБ, коэффициент пропроциональности между расходом и дозированием.</w:t>
+              <w:t xml:space="preserve">Задание в МЛ/КУБ, коэффициент </w:t>
+            </w:r>
+            <w:proofErr w:type="spellStart"/>
+            <w:r>
+              <w:t>пропроциональности</w:t>
+            </w:r>
+            <w:proofErr w:type="spellEnd"/>
+            <w:r>
+              <w:t xml:space="preserve"> между расходом и дозированием.</w:t>
             </w:r>
           </w:p>
         </w:tc>
@@ -7094,7 +7160,15 @@
           </w:tcPr>
           <w:p>
             <w:r>
-              <w:t>Ошибка производительности дозирования (неверно заданы значения производительности насоса, производительность доз.насоса не соответствует расходу)</w:t>
+              <w:t xml:space="preserve">Ошибка производительности дозирования (неверно заданы значения производительности насоса, производительность </w:t>
+            </w:r>
+            <w:proofErr w:type="spellStart"/>
+            <w:r>
+              <w:t>доз.насоса</w:t>
+            </w:r>
+            <w:proofErr w:type="spellEnd"/>
+            <w:r>
+              <w:t xml:space="preserve"> не соответствует расходу)</w:t>
             </w:r>
           </w:p>
         </w:tc>
@@ -7248,32 +7322,42 @@
           </w:tcPr>
           <w:p>
             <w:r>
-              <w:t>Авария обоих доз.насосов Р03.02 на входе в осмос</w:t>
-            </w:r>
-          </w:p>
-        </w:tc>
-      </w:tr>
-      <w:tr>
-        <w:tc>
-          <w:tcPr>
-            <w:tcW w:w="543" w:type="dxa"/>
-            <w:shd w:val="clear" w:color="auto" w:fill="auto"/>
-          </w:tcPr>
-          <w:p>
-            <w:pPr>
-              <w:jc w:val="center"/>
-            </w:pPr>
-          </w:p>
-        </w:tc>
-        <w:tc>
-          <w:tcPr>
-            <w:tcW w:w="4373" w:type="dxa"/>
-            <w:shd w:val="clear" w:color="auto" w:fill="auto"/>
-          </w:tcPr>
-          <w:p>
+              <w:t xml:space="preserve">Авария обоих </w:t>
+            </w:r>
+            <w:proofErr w:type="spellStart"/>
+            <w:r>
+              <w:t>доз.насосов</w:t>
+            </w:r>
+            <w:proofErr w:type="spellEnd"/>
+            <w:r>
+              <w:t xml:space="preserve"> Р03.02 на входе в осмос</w:t>
+            </w:r>
+          </w:p>
+        </w:tc>
+      </w:tr>
+      <w:tr>
+        <w:tc>
+          <w:tcPr>
+            <w:tcW w:w="543" w:type="dxa"/>
+            <w:shd w:val="clear" w:color="auto" w:fill="auto"/>
+          </w:tcPr>
+          <w:p>
+            <w:pPr>
+              <w:jc w:val="center"/>
+            </w:pPr>
+          </w:p>
+        </w:tc>
+        <w:tc>
+          <w:tcPr>
+            <w:tcW w:w="4373" w:type="dxa"/>
+            <w:shd w:val="clear" w:color="auto" w:fill="auto"/>
+          </w:tcPr>
+          <w:p>
+            <w:proofErr w:type="spellStart"/>
             <w:r>
               <w:t>osmosTotalAlarm</w:t>
             </w:r>
+            <w:proofErr w:type="spellEnd"/>
           </w:p>
         </w:tc>
         <w:tc>
@@ -7511,21 +7595,25 @@
             <w:shd w:val="clear" w:color="auto" w:fill="auto"/>
           </w:tcPr>
           <w:p>
+            <w:proofErr w:type="spellStart"/>
             <w:r>
               <w:rPr>
                 <w:lang w:val="en-US"/>
               </w:rPr>
               <w:t>Osmos</w:t>
             </w:r>
+            <w:proofErr w:type="spellEnd"/>
             <w:r>
               <w:t>2</w:t>
             </w:r>
+            <w:proofErr w:type="spellStart"/>
             <w:r>
               <w:rPr>
                 <w:lang w:val="en-US"/>
               </w:rPr>
               <w:t>EquipmentAlarm</w:t>
             </w:r>
+            <w:proofErr w:type="spellEnd"/>
           </w:p>
         </w:tc>
         <w:tc>
@@ -10222,6 +10310,7 @@
             <w:shd w:val="clear" w:color="auto" w:fill="auto"/>
           </w:tcPr>
           <w:p>
+            <w:proofErr w:type="spellStart"/>
             <w:r>
               <w:rPr>
                 <w:lang w:val="en-US"/>
@@ -10234,6 +10323,7 @@
               </w:rPr>
               <w:t>Osmos</w:t>
             </w:r>
+            <w:proofErr w:type="spellEnd"/>
           </w:p>
         </w:tc>
         <w:tc>
@@ -10428,12 +10518,14 @@
             <w:r>
               <w:t xml:space="preserve">3 – </w:t>
             </w:r>
+            <w:proofErr w:type="spellStart"/>
             <w:r>
               <w:rPr>
                 <w:lang w:val="en-US"/>
               </w:rPr>
               <w:t>setByWorkTime</w:t>
             </w:r>
+            <w:proofErr w:type="spellEnd"/>
           </w:p>
         </w:tc>
       </w:tr>
@@ -10994,12 +11086,14 @@
             <w:r>
               <w:t xml:space="preserve"> </w:t>
             </w:r>
+            <w:proofErr w:type="spellStart"/>
             <w:r>
               <w:rPr>
                 <w:lang w:val="en-US"/>
               </w:rPr>
               <w:t>alarmPump</w:t>
             </w:r>
+            <w:proofErr w:type="spellEnd"/>
             <w:r>
               <w:t>03.01/01</w:t>
             </w:r>
@@ -11073,12 +11167,14 @@
             <w:r>
               <w:t xml:space="preserve">12 – </w:t>
             </w:r>
+            <w:proofErr w:type="spellStart"/>
             <w:r>
               <w:rPr>
                 <w:lang w:val="en-US"/>
               </w:rPr>
               <w:t>alarmPump</w:t>
             </w:r>
+            <w:proofErr w:type="spellEnd"/>
             <w:r>
               <w:t>03.01/02</w:t>
             </w:r>
@@ -11244,6 +11340,7 @@
                 <w:lang w:val="en-US"/>
               </w:rPr>
             </w:pPr>
+            <w:proofErr w:type="spellStart"/>
             <w:r>
               <w:t>statWord</w:t>
             </w:r>
@@ -11253,6 +11350,7 @@
               </w:rPr>
               <w:t>Osmos</w:t>
             </w:r>
+            <w:proofErr w:type="spellEnd"/>
           </w:p>
         </w:tc>
         <w:tc>
@@ -11883,9 +11981,11 @@
                 <w:lang w:val="en-US"/>
               </w:rPr>
             </w:pPr>
+            <w:proofErr w:type="spellStart"/>
             <w:r>
               <w:t>counter</w:t>
             </w:r>
+            <w:proofErr w:type="spellEnd"/>
             <w:r>
               <w:rPr>
                 <w:lang w:val="en-US"/>
@@ -11899,12 +11999,14 @@
             <w:tcW w:w="1835" w:type="dxa"/>
           </w:tcPr>
           <w:p>
+            <w:proofErr w:type="spellStart"/>
             <w:r>
               <w:rPr>
                 <w:lang w:val="en-US"/>
               </w:rPr>
               <w:t>dword</w:t>
             </w:r>
+            <w:proofErr w:type="spellEnd"/>
           </w:p>
         </w:tc>
         <w:tc>
@@ -11970,6 +12072,7 @@
             <w:shd w:val="clear" w:color="auto" w:fill="auto"/>
           </w:tcPr>
           <w:p>
+            <w:proofErr w:type="spellStart"/>
             <w:r>
               <w:t>counter</w:t>
             </w:r>
@@ -11979,6 +12082,7 @@
               </w:rPr>
               <w:t>Osmos</w:t>
             </w:r>
+            <w:proofErr w:type="spellEnd"/>
             <w:r>
               <w:t>2</w:t>
             </w:r>
@@ -11989,12 +12093,14 @@
             <w:tcW w:w="1835" w:type="dxa"/>
           </w:tcPr>
           <w:p>
+            <w:proofErr w:type="spellStart"/>
             <w:r>
               <w:rPr>
                 <w:lang w:val="en-US"/>
               </w:rPr>
               <w:t>dword</w:t>
             </w:r>
+            <w:proofErr w:type="spellEnd"/>
           </w:p>
         </w:tc>
         <w:tc>
@@ -12060,9 +12166,11 @@
             <w:shd w:val="clear" w:color="auto" w:fill="auto"/>
           </w:tcPr>
           <w:p>
+            <w:proofErr w:type="spellStart"/>
             <w:r>
               <w:t>daysOfWork</w:t>
             </w:r>
+            <w:proofErr w:type="spellEnd"/>
             <w:r>
               <w:rPr>
                 <w:lang w:val="en-US"/>
@@ -12147,6 +12255,7 @@
             <w:shd w:val="clear" w:color="auto" w:fill="auto"/>
           </w:tcPr>
           <w:p>
+            <w:proofErr w:type="spellStart"/>
             <w:r>
               <w:t>daysOfWork</w:t>
             </w:r>
@@ -12156,6 +12265,7 @@
               </w:rPr>
               <w:t>Osmos</w:t>
             </w:r>
+            <w:proofErr w:type="spellEnd"/>
             <w:r>
               <w:t>2</w:t>
             </w:r>
@@ -12237,9 +12347,11 @@
             <w:shd w:val="clear" w:color="auto" w:fill="auto"/>
           </w:tcPr>
           <w:p>
+            <w:proofErr w:type="spellStart"/>
             <w:r>
               <w:t>hoursOfWork</w:t>
             </w:r>
+            <w:proofErr w:type="spellEnd"/>
             <w:r>
               <w:rPr>
                 <w:lang w:val="en-US"/>
@@ -12324,6 +12436,7 @@
             <w:shd w:val="clear" w:color="auto" w:fill="auto"/>
           </w:tcPr>
           <w:p>
+            <w:proofErr w:type="spellStart"/>
             <w:r>
               <w:t>hoursOfWorkP</w:t>
             </w:r>
@@ -12333,6 +12446,7 @@
               </w:rPr>
               <w:t>Osmos</w:t>
             </w:r>
+            <w:proofErr w:type="spellEnd"/>
             <w:r>
               <w:t>2</w:t>
             </w:r>
@@ -12414,9 +12528,11 @@
             <w:shd w:val="clear" w:color="auto" w:fill="auto"/>
           </w:tcPr>
           <w:p>
+            <w:proofErr w:type="spellStart"/>
             <w:r>
               <w:t>minutesOfWork</w:t>
             </w:r>
+            <w:proofErr w:type="spellEnd"/>
             <w:r>
               <w:rPr>
                 <w:lang w:val="en-US"/>
@@ -12501,6 +12617,7 @@
             <w:shd w:val="clear" w:color="auto" w:fill="auto"/>
           </w:tcPr>
           <w:p>
+            <w:proofErr w:type="spellStart"/>
             <w:r>
               <w:t>minutesOfWork</w:t>
             </w:r>
@@ -12510,6 +12627,7 @@
               </w:rPr>
               <w:t>Osmos</w:t>
             </w:r>
+            <w:proofErr w:type="spellEnd"/>
             <w:r>
               <w:t>2</w:t>
             </w:r>
@@ -12591,9 +12709,11 @@
             <w:shd w:val="clear" w:color="auto" w:fill="auto"/>
           </w:tcPr>
           <w:p>
+            <w:proofErr w:type="spellStart"/>
             <w:r>
               <w:t>secondsOfWork</w:t>
             </w:r>
+            <w:proofErr w:type="spellEnd"/>
             <w:r>
               <w:rPr>
                 <w:lang w:val="en-US"/>
@@ -12678,6 +12798,7 @@
             <w:shd w:val="clear" w:color="auto" w:fill="auto"/>
           </w:tcPr>
           <w:p>
+            <w:proofErr w:type="spellStart"/>
             <w:r>
               <w:t>secondsOfWork</w:t>
             </w:r>
@@ -12687,6 +12808,7 @@
               </w:rPr>
               <w:t>Osmos</w:t>
             </w:r>
+            <w:proofErr w:type="spellEnd"/>
             <w:r>
               <w:t>2</w:t>
             </w:r>
@@ -12768,9 +12890,11 @@
             <w:shd w:val="clear" w:color="auto" w:fill="auto"/>
           </w:tcPr>
           <w:p>
+            <w:proofErr w:type="spellStart"/>
             <w:r>
               <w:t>toNextStar</w:t>
             </w:r>
+            <w:proofErr w:type="spellEnd"/>
             <w:r>
               <w:rPr>
                 <w:lang w:val="en-US"/>
@@ -12783,9 +12907,11 @@
               </w:rPr>
               <w:t>Osmos1</w:t>
             </w:r>
+            <w:proofErr w:type="spellStart"/>
             <w:r>
               <w:t>timer</w:t>
             </w:r>
+            <w:proofErr w:type="spellEnd"/>
           </w:p>
         </w:tc>
         <w:tc>
@@ -12867,6 +12993,7 @@
             <w:shd w:val="clear" w:color="auto" w:fill="auto"/>
           </w:tcPr>
           <w:p>
+            <w:proofErr w:type="spellStart"/>
             <w:r>
               <w:t>toNextStar</w:t>
             </w:r>
@@ -12882,6 +13009,7 @@
               </w:rPr>
               <w:t>Osmos</w:t>
             </w:r>
+            <w:proofErr w:type="spellEnd"/>
             <w:r>
               <w:t>2</w:t>
             </w:r>
@@ -15070,8 +15198,13 @@
             <w:shd w:val="clear" w:color="auto" w:fill="auto"/>
           </w:tcPr>
           <w:p>
-            <w:r>
-              <w:t xml:space="preserve">Коэфф. Р регулятора по расходу Р03.06/01, </w:t>
+            <w:proofErr w:type="spellStart"/>
+            <w:r>
+              <w:t>Коэфф</w:t>
+            </w:r>
+            <w:proofErr w:type="spellEnd"/>
+            <w:r>
+              <w:t xml:space="preserve">. Р регулятора по расходу Р03.06/01, </w:t>
             </w:r>
             <w:r>
               <w:rPr>
@@ -15361,8 +15494,13 @@
             <w:shd w:val="clear" w:color="auto" w:fill="auto"/>
           </w:tcPr>
           <w:p>
-            <w:r>
-              <w:t xml:space="preserve">Коэфф. Р регулятора по давлению Р03.06/01, </w:t>
+            <w:proofErr w:type="spellStart"/>
+            <w:r>
+              <w:t>Коэфф</w:t>
+            </w:r>
+            <w:proofErr w:type="spellEnd"/>
+            <w:r>
+              <w:t xml:space="preserve">. Р регулятора по давлению Р03.06/01, </w:t>
             </w:r>
             <w:r>
               <w:rPr>
@@ -15739,7 +15877,15 @@
           </w:tcPr>
           <w:p>
             <w:r>
-              <w:t>Авария основного осмоса по превыщению заданного давления датчик РТ03.03/01</w:t>
+              <w:t xml:space="preserve">Авария основного осмоса по </w:t>
+            </w:r>
+            <w:proofErr w:type="spellStart"/>
+            <w:r>
+              <w:t>превыщению</w:t>
+            </w:r>
+            <w:proofErr w:type="spellEnd"/>
+            <w:r>
+              <w:t xml:space="preserve"> заданного давления датчик РТ03.03/01</w:t>
             </w:r>
           </w:p>
         </w:tc>
@@ -15844,7 +15990,15 @@
           </w:tcPr>
           <w:p>
             <w:r>
-              <w:t>Авария основного осмоса по превыщению заданного давления датчик РТ03.0</w:t>
+              <w:t xml:space="preserve">Авария основного осмоса по </w:t>
+            </w:r>
+            <w:proofErr w:type="spellStart"/>
+            <w:r>
+              <w:t>превыщению</w:t>
+            </w:r>
+            <w:proofErr w:type="spellEnd"/>
+            <w:r>
+              <w:t xml:space="preserve"> заданного давления датчик РТ03.0</w:t>
             </w:r>
             <w:r>
               <w:t>4</w:t>
@@ -16799,8 +16953,13 @@
             <w:shd w:val="clear" w:color="auto" w:fill="auto"/>
           </w:tcPr>
           <w:p>
-            <w:r>
-              <w:t xml:space="preserve">Коэфф. Р регулятора по расходу Р03.06/02, </w:t>
+            <w:proofErr w:type="spellStart"/>
+            <w:r>
+              <w:t>Коэфф</w:t>
+            </w:r>
+            <w:proofErr w:type="spellEnd"/>
+            <w:r>
+              <w:t xml:space="preserve">. Р регулятора по расходу Р03.06/02, </w:t>
             </w:r>
             <w:r>
               <w:rPr>
@@ -17099,8 +17258,13 @@
             <w:shd w:val="clear" w:color="auto" w:fill="auto"/>
           </w:tcPr>
           <w:p>
-            <w:r>
-              <w:t xml:space="preserve">Коэфф. Р регулятора по давлению Р03.06/02, </w:t>
+            <w:proofErr w:type="spellStart"/>
+            <w:r>
+              <w:t>Коэфф</w:t>
+            </w:r>
+            <w:proofErr w:type="spellEnd"/>
+            <w:r>
+              <w:t xml:space="preserve">. Р регулятора по давлению Р03.06/02, </w:t>
             </w:r>
             <w:r>
               <w:rPr>
@@ -18186,9 +18350,11 @@
               </w:rPr>
               <w:t>2</w:t>
             </w:r>
+            <w:proofErr w:type="spellStart"/>
             <w:r>
               <w:t>maxValue</w:t>
             </w:r>
+            <w:proofErr w:type="spellEnd"/>
           </w:p>
         </w:tc>
         <w:tc>
@@ -18269,9 +18435,11 @@
               </w:rPr>
               <w:t>2</w:t>
             </w:r>
+            <w:proofErr w:type="spellStart"/>
             <w:r>
               <w:t>maxValue</w:t>
             </w:r>
+            <w:proofErr w:type="spellEnd"/>
           </w:p>
         </w:tc>
         <w:tc>
@@ -18348,9 +18516,11 @@
               </w:rPr>
               <w:t>2</w:t>
             </w:r>
+            <w:proofErr w:type="spellStart"/>
             <w:r>
               <w:t>maxValue</w:t>
             </w:r>
+            <w:proofErr w:type="spellEnd"/>
           </w:p>
         </w:tc>
         <w:tc>
@@ -18427,9 +18597,11 @@
               </w:rPr>
               <w:t>2</w:t>
             </w:r>
+            <w:proofErr w:type="spellStart"/>
             <w:r>
               <w:t>maxValue</w:t>
             </w:r>
+            <w:proofErr w:type="spellEnd"/>
           </w:p>
         </w:tc>
         <w:tc>
@@ -18503,9 +18675,11 @@
               </w:rPr>
               <w:t>1</w:t>
             </w:r>
+            <w:proofErr w:type="spellStart"/>
             <w:r>
               <w:t>maxValue</w:t>
             </w:r>
+            <w:proofErr w:type="spellEnd"/>
           </w:p>
         </w:tc>
         <w:tc>
@@ -18579,9 +18753,11 @@
               </w:rPr>
               <w:t>202</w:t>
             </w:r>
+            <w:proofErr w:type="spellStart"/>
             <w:r>
               <w:t>maxValue</w:t>
             </w:r>
+            <w:proofErr w:type="spellEnd"/>
           </w:p>
         </w:tc>
         <w:tc>
@@ -18655,9 +18831,11 @@
               </w:rPr>
               <w:t>302</w:t>
             </w:r>
+            <w:proofErr w:type="spellStart"/>
             <w:r>
               <w:t>maxValue</w:t>
             </w:r>
+            <w:proofErr w:type="spellEnd"/>
           </w:p>
         </w:tc>
         <w:tc>
@@ -18731,9 +18909,11 @@
               </w:rPr>
               <w:t>102</w:t>
             </w:r>
+            <w:proofErr w:type="spellStart"/>
             <w:r>
               <w:t>maxValue</w:t>
             </w:r>
+            <w:proofErr w:type="spellEnd"/>
           </w:p>
         </w:tc>
         <w:tc>
@@ -19564,12 +19744,14 @@
                 <w:lang w:val="en-US"/>
               </w:rPr>
             </w:pPr>
+            <w:proofErr w:type="spellStart"/>
             <w:r>
               <w:rPr>
                 <w:lang w:val="en-US"/>
               </w:rPr>
               <w:t>BMTflowToCascade</w:t>
             </w:r>
+            <w:proofErr w:type="spellEnd"/>
           </w:p>
         </w:tc>
         <w:tc>
@@ -19627,161 +19809,551 @@
           </w:tcPr>
           <w:p>
             <w:r>
-              <w:t>Текущий расход в БМТ, от которого рассчитываются уставки расходов осмосов 1 и 2 каскадно.</w:t>
-            </w:r>
-          </w:p>
-        </w:tc>
-      </w:tr>
-      <w:tr>
-        <w:tc>
-          <w:tcPr>
-            <w:tcW w:w="543" w:type="dxa"/>
-            <w:shd w:val="clear" w:color="auto" w:fill="auto"/>
-          </w:tcPr>
-          <w:p>
-            <w:pPr>
-              <w:jc w:val="center"/>
-            </w:pPr>
-          </w:p>
-        </w:tc>
-        <w:tc>
-          <w:tcPr>
-            <w:tcW w:w="4373" w:type="dxa"/>
-            <w:shd w:val="clear" w:color="auto" w:fill="auto"/>
-          </w:tcPr>
-          <w:p/>
-        </w:tc>
-        <w:tc>
-          <w:tcPr>
-            <w:tcW w:w="1835" w:type="dxa"/>
-          </w:tcPr>
-          <w:p/>
-        </w:tc>
-        <w:tc>
-          <w:tcPr>
-            <w:tcW w:w="2621" w:type="dxa"/>
-          </w:tcPr>
-          <w:p>
-            <w:pPr>
-              <w:rPr>
-                <w:color w:val="E7E6E6"/>
-              </w:rPr>
-            </w:pPr>
-          </w:p>
-        </w:tc>
-        <w:tc>
-          <w:tcPr>
-            <w:tcW w:w="1729" w:type="dxa"/>
-            <w:shd w:val="clear" w:color="auto" w:fill="auto"/>
-          </w:tcPr>
-          <w:p/>
-        </w:tc>
-        <w:tc>
-          <w:tcPr>
-            <w:tcW w:w="1551" w:type="dxa"/>
-            <w:shd w:val="clear" w:color="auto" w:fill="auto"/>
-          </w:tcPr>
-          <w:p>
-            <w:pPr>
-              <w:jc w:val="center"/>
-            </w:pPr>
-          </w:p>
-        </w:tc>
-        <w:tc>
-          <w:tcPr>
-            <w:tcW w:w="3225" w:type="dxa"/>
-            <w:shd w:val="clear" w:color="auto" w:fill="auto"/>
-          </w:tcPr>
-          <w:p/>
-        </w:tc>
-      </w:tr>
-      <w:tr>
-        <w:tc>
-          <w:tcPr>
-            <w:tcW w:w="543" w:type="dxa"/>
-            <w:shd w:val="clear" w:color="auto" w:fill="auto"/>
-          </w:tcPr>
-          <w:p>
-            <w:pPr>
-              <w:jc w:val="center"/>
-            </w:pPr>
-          </w:p>
-        </w:tc>
-        <w:tc>
-          <w:tcPr>
-            <w:tcW w:w="4373" w:type="dxa"/>
-            <w:shd w:val="clear" w:color="auto" w:fill="auto"/>
-          </w:tcPr>
-          <w:p/>
-        </w:tc>
-        <w:tc>
-          <w:tcPr>
-            <w:tcW w:w="1835" w:type="dxa"/>
-          </w:tcPr>
-          <w:p/>
-        </w:tc>
-        <w:tc>
-          <w:tcPr>
-            <w:tcW w:w="2621" w:type="dxa"/>
-          </w:tcPr>
-          <w:p>
-            <w:pPr>
-              <w:rPr>
-                <w:color w:val="E7E6E6"/>
-              </w:rPr>
-            </w:pPr>
-          </w:p>
-        </w:tc>
-        <w:tc>
-          <w:tcPr>
-            <w:tcW w:w="1729" w:type="dxa"/>
-            <w:shd w:val="clear" w:color="auto" w:fill="auto"/>
-          </w:tcPr>
-          <w:p/>
-        </w:tc>
-        <w:tc>
-          <w:tcPr>
-            <w:tcW w:w="1551" w:type="dxa"/>
-            <w:shd w:val="clear" w:color="auto" w:fill="auto"/>
-          </w:tcPr>
-          <w:p>
-            <w:pPr>
-              <w:jc w:val="center"/>
-            </w:pPr>
-          </w:p>
-        </w:tc>
-        <w:tc>
-          <w:tcPr>
-            <w:tcW w:w="3225" w:type="dxa"/>
-            <w:shd w:val="clear" w:color="auto" w:fill="auto"/>
-          </w:tcPr>
-          <w:p/>
-        </w:tc>
-      </w:tr>
-      <w:tr>
-        <w:tc>
-          <w:tcPr>
-            <w:tcW w:w="543" w:type="dxa"/>
-            <w:shd w:val="clear" w:color="auto" w:fill="auto"/>
-          </w:tcPr>
-          <w:p>
-            <w:pPr>
-              <w:jc w:val="center"/>
-            </w:pPr>
-          </w:p>
-        </w:tc>
-        <w:tc>
-          <w:tcPr>
-            <w:tcW w:w="4373" w:type="dxa"/>
-            <w:shd w:val="clear" w:color="auto" w:fill="auto"/>
-          </w:tcPr>
-          <w:p>
+              <w:t xml:space="preserve">Текущий расход в БМТ, от которого рассчитываются уставки расходов осмосов 1 и 2 </w:t>
+            </w:r>
+            <w:proofErr w:type="spellStart"/>
+            <w:r>
+              <w:t>каскадно</w:t>
+            </w:r>
+            <w:proofErr w:type="spellEnd"/>
+            <w:r>
+              <w:t>.</w:t>
+            </w:r>
+          </w:p>
+        </w:tc>
+      </w:tr>
+      <w:tr>
+        <w:tc>
+          <w:tcPr>
+            <w:tcW w:w="543" w:type="dxa"/>
+            <w:shd w:val="clear" w:color="auto" w:fill="auto"/>
+          </w:tcPr>
+          <w:p>
+            <w:pPr>
+              <w:jc w:val="center"/>
+            </w:pPr>
+          </w:p>
+        </w:tc>
+        <w:tc>
+          <w:tcPr>
+            <w:tcW w:w="4373" w:type="dxa"/>
+            <w:shd w:val="clear" w:color="auto" w:fill="auto"/>
+          </w:tcPr>
+          <w:p/>
+        </w:tc>
+        <w:tc>
+          <w:tcPr>
+            <w:tcW w:w="1835" w:type="dxa"/>
+          </w:tcPr>
+          <w:p/>
+        </w:tc>
+        <w:tc>
+          <w:tcPr>
+            <w:tcW w:w="2621" w:type="dxa"/>
+          </w:tcPr>
+          <w:p>
+            <w:pPr>
+              <w:rPr>
+                <w:color w:val="E7E6E6"/>
+              </w:rPr>
+            </w:pPr>
+          </w:p>
+        </w:tc>
+        <w:tc>
+          <w:tcPr>
+            <w:tcW w:w="1729" w:type="dxa"/>
+            <w:shd w:val="clear" w:color="auto" w:fill="auto"/>
+          </w:tcPr>
+          <w:p/>
+        </w:tc>
+        <w:tc>
+          <w:tcPr>
+            <w:tcW w:w="1551" w:type="dxa"/>
+            <w:shd w:val="clear" w:color="auto" w:fill="auto"/>
+          </w:tcPr>
+          <w:p>
+            <w:pPr>
+              <w:jc w:val="center"/>
+            </w:pPr>
+          </w:p>
+        </w:tc>
+        <w:tc>
+          <w:tcPr>
+            <w:tcW w:w="3225" w:type="dxa"/>
+            <w:shd w:val="clear" w:color="auto" w:fill="auto"/>
+          </w:tcPr>
+          <w:p/>
+        </w:tc>
+      </w:tr>
+      <w:tr>
+        <w:tc>
+          <w:tcPr>
+            <w:tcW w:w="543" w:type="dxa"/>
+            <w:shd w:val="clear" w:color="auto" w:fill="auto"/>
+          </w:tcPr>
+          <w:p>
+            <w:pPr>
+              <w:jc w:val="center"/>
+            </w:pPr>
+          </w:p>
+        </w:tc>
+        <w:tc>
+          <w:tcPr>
+            <w:tcW w:w="4373" w:type="dxa"/>
+            <w:shd w:val="clear" w:color="auto" w:fill="auto"/>
+          </w:tcPr>
+          <w:p>
+            <w:r>
+              <w:t>FIT0303_SetCascade</w:t>
+            </w:r>
+          </w:p>
+        </w:tc>
+        <w:tc>
+          <w:tcPr>
+            <w:tcW w:w="1835" w:type="dxa"/>
+          </w:tcPr>
+          <w:p>
+            <w:r>
+              <w:rPr>
+                <w:lang w:val="en-US"/>
+              </w:rPr>
+              <w:t>REAL</w:t>
+            </w:r>
+          </w:p>
+        </w:tc>
+        <w:tc>
+          <w:tcPr>
+            <w:tcW w:w="2621" w:type="dxa"/>
+          </w:tcPr>
+          <w:p>
+            <w:pPr>
+              <w:rPr>
+                <w:color w:val="E7E6E6"/>
+              </w:rPr>
+            </w:pPr>
+          </w:p>
+        </w:tc>
+        <w:tc>
+          <w:tcPr>
+            <w:tcW w:w="1729" w:type="dxa"/>
+            <w:shd w:val="clear" w:color="auto" w:fill="auto"/>
+          </w:tcPr>
+          <w:p/>
+        </w:tc>
+        <w:tc>
+          <w:tcPr>
+            <w:tcW w:w="1551" w:type="dxa"/>
+            <w:shd w:val="clear" w:color="auto" w:fill="auto"/>
+          </w:tcPr>
+          <w:p>
+            <w:pPr>
+              <w:jc w:val="center"/>
+            </w:pPr>
+          </w:p>
+        </w:tc>
+        <w:tc>
+          <w:tcPr>
+            <w:tcW w:w="3225" w:type="dxa"/>
+            <w:shd w:val="clear" w:color="auto" w:fill="auto"/>
+          </w:tcPr>
+          <w:p>
+            <w:r>
+              <w:t>значение, вычитаемое из расхода БМТ</w:t>
+            </w:r>
+          </w:p>
+          <w:p>
+            <w:pPr>
+              <w:rPr>
+                <w:lang w:val="en-US"/>
+              </w:rPr>
+            </w:pPr>
+            <w:r>
+              <w:t xml:space="preserve">задается в панели, </w:t>
+            </w:r>
+            <w:proofErr w:type="spellStart"/>
+            <w:r>
+              <w:t>коэф.каскад</w:t>
+            </w:r>
+            <w:proofErr w:type="spellEnd"/>
+          </w:p>
+        </w:tc>
+      </w:tr>
+      <w:tr>
+        <w:tc>
+          <w:tcPr>
+            <w:tcW w:w="543" w:type="dxa"/>
+            <w:shd w:val="clear" w:color="auto" w:fill="auto"/>
+          </w:tcPr>
+          <w:p>
+            <w:pPr>
+              <w:jc w:val="center"/>
+            </w:pPr>
+          </w:p>
+        </w:tc>
+        <w:tc>
+          <w:tcPr>
+            <w:tcW w:w="4373" w:type="dxa"/>
+            <w:shd w:val="clear" w:color="auto" w:fill="auto"/>
+          </w:tcPr>
+          <w:p>
+            <w:pPr>
+              <w:rPr>
+                <w:lang w:val="en-US"/>
+              </w:rPr>
+            </w:pPr>
+            <w:proofErr w:type="spellStart"/>
+            <w:r>
+              <w:rPr>
+                <w:lang w:val="en-US"/>
+              </w:rPr>
+              <w:t>isCascade</w:t>
+            </w:r>
+            <w:proofErr w:type="spellEnd"/>
+          </w:p>
+        </w:tc>
+        <w:tc>
+          <w:tcPr>
+            <w:tcW w:w="1835" w:type="dxa"/>
+          </w:tcPr>
+          <w:p>
+            <w:pPr>
+              <w:rPr>
+                <w:lang w:val="en-US"/>
+              </w:rPr>
+            </w:pPr>
+            <w:r>
+              <w:rPr>
+                <w:lang w:val="en-US"/>
+              </w:rPr>
+              <w:t>bool</w:t>
+            </w:r>
+          </w:p>
+        </w:tc>
+        <w:tc>
+          <w:tcPr>
+            <w:tcW w:w="2621" w:type="dxa"/>
+          </w:tcPr>
+          <w:p>
+            <w:pPr>
+              <w:rPr>
+                <w:color w:val="E7E6E6"/>
+              </w:rPr>
+            </w:pPr>
+          </w:p>
+        </w:tc>
+        <w:tc>
+          <w:tcPr>
+            <w:tcW w:w="1729" w:type="dxa"/>
+            <w:shd w:val="clear" w:color="auto" w:fill="auto"/>
+          </w:tcPr>
+          <w:p/>
+        </w:tc>
+        <w:tc>
+          <w:tcPr>
+            <w:tcW w:w="1551" w:type="dxa"/>
+            <w:shd w:val="clear" w:color="auto" w:fill="auto"/>
+          </w:tcPr>
+          <w:p>
+            <w:pPr>
+              <w:jc w:val="center"/>
+            </w:pPr>
+          </w:p>
+        </w:tc>
+        <w:tc>
+          <w:tcPr>
+            <w:tcW w:w="3225" w:type="dxa"/>
+            <w:shd w:val="clear" w:color="auto" w:fill="auto"/>
+          </w:tcPr>
+          <w:p>
+            <w:r>
+              <w:t>0 = уставка расходу своя, не каскад</w:t>
+            </w:r>
+          </w:p>
+          <w:p>
+            <w:r>
+              <w:t>1 = уставка каскадная от расхода БМТ</w:t>
+            </w:r>
+          </w:p>
+        </w:tc>
+      </w:tr>
+      <w:tr>
+        <w:tc>
+          <w:tcPr>
+            <w:tcW w:w="543" w:type="dxa"/>
+            <w:shd w:val="clear" w:color="auto" w:fill="auto"/>
+          </w:tcPr>
+          <w:p>
+            <w:pPr>
+              <w:jc w:val="center"/>
+            </w:pPr>
+          </w:p>
+        </w:tc>
+        <w:tc>
+          <w:tcPr>
+            <w:tcW w:w="4373" w:type="dxa"/>
+            <w:shd w:val="clear" w:color="auto" w:fill="auto"/>
+          </w:tcPr>
+          <w:p/>
+        </w:tc>
+        <w:tc>
+          <w:tcPr>
+            <w:tcW w:w="1835" w:type="dxa"/>
+          </w:tcPr>
+          <w:p/>
+        </w:tc>
+        <w:tc>
+          <w:tcPr>
+            <w:tcW w:w="2621" w:type="dxa"/>
+          </w:tcPr>
+          <w:p>
+            <w:pPr>
+              <w:rPr>
+                <w:color w:val="E7E6E6"/>
+              </w:rPr>
+            </w:pPr>
+          </w:p>
+        </w:tc>
+        <w:tc>
+          <w:tcPr>
+            <w:tcW w:w="1729" w:type="dxa"/>
+            <w:shd w:val="clear" w:color="auto" w:fill="auto"/>
+          </w:tcPr>
+          <w:p/>
+        </w:tc>
+        <w:tc>
+          <w:tcPr>
+            <w:tcW w:w="1551" w:type="dxa"/>
+            <w:shd w:val="clear" w:color="auto" w:fill="auto"/>
+          </w:tcPr>
+          <w:p>
+            <w:pPr>
+              <w:jc w:val="center"/>
+            </w:pPr>
+          </w:p>
+        </w:tc>
+        <w:tc>
+          <w:tcPr>
+            <w:tcW w:w="3225" w:type="dxa"/>
+            <w:shd w:val="clear" w:color="auto" w:fill="auto"/>
+          </w:tcPr>
+          <w:p/>
+        </w:tc>
+      </w:tr>
+      <w:tr>
+        <w:tc>
+          <w:tcPr>
+            <w:tcW w:w="543" w:type="dxa"/>
+            <w:shd w:val="clear" w:color="auto" w:fill="auto"/>
+          </w:tcPr>
+          <w:p>
+            <w:pPr>
+              <w:jc w:val="center"/>
+            </w:pPr>
+          </w:p>
+        </w:tc>
+        <w:tc>
+          <w:tcPr>
+            <w:tcW w:w="4373" w:type="dxa"/>
+            <w:shd w:val="clear" w:color="auto" w:fill="auto"/>
+          </w:tcPr>
+          <w:p/>
+        </w:tc>
+        <w:tc>
+          <w:tcPr>
+            <w:tcW w:w="1835" w:type="dxa"/>
+          </w:tcPr>
+          <w:p/>
+        </w:tc>
+        <w:tc>
+          <w:tcPr>
+            <w:tcW w:w="2621" w:type="dxa"/>
+          </w:tcPr>
+          <w:p>
+            <w:pPr>
+              <w:rPr>
+                <w:color w:val="E7E6E6"/>
+              </w:rPr>
+            </w:pPr>
+          </w:p>
+        </w:tc>
+        <w:tc>
+          <w:tcPr>
+            <w:tcW w:w="1729" w:type="dxa"/>
+            <w:shd w:val="clear" w:color="auto" w:fill="auto"/>
+          </w:tcPr>
+          <w:p/>
+        </w:tc>
+        <w:tc>
+          <w:tcPr>
+            <w:tcW w:w="1551" w:type="dxa"/>
+            <w:shd w:val="clear" w:color="auto" w:fill="auto"/>
+          </w:tcPr>
+          <w:p>
+            <w:pPr>
+              <w:jc w:val="center"/>
+            </w:pPr>
+          </w:p>
+        </w:tc>
+        <w:tc>
+          <w:tcPr>
+            <w:tcW w:w="3225" w:type="dxa"/>
+            <w:shd w:val="clear" w:color="auto" w:fill="auto"/>
+          </w:tcPr>
+          <w:p/>
+        </w:tc>
+      </w:tr>
+      <w:tr>
+        <w:tc>
+          <w:tcPr>
+            <w:tcW w:w="543" w:type="dxa"/>
+            <w:shd w:val="clear" w:color="auto" w:fill="auto"/>
+          </w:tcPr>
+          <w:p>
+            <w:pPr>
+              <w:jc w:val="center"/>
+            </w:pPr>
+          </w:p>
+        </w:tc>
+        <w:tc>
+          <w:tcPr>
+            <w:tcW w:w="4373" w:type="dxa"/>
+            <w:shd w:val="clear" w:color="auto" w:fill="auto"/>
+          </w:tcPr>
+          <w:p/>
+        </w:tc>
+        <w:tc>
+          <w:tcPr>
+            <w:tcW w:w="1835" w:type="dxa"/>
+          </w:tcPr>
+          <w:p/>
+        </w:tc>
+        <w:tc>
+          <w:tcPr>
+            <w:tcW w:w="2621" w:type="dxa"/>
+          </w:tcPr>
+          <w:p>
+            <w:pPr>
+              <w:rPr>
+                <w:color w:val="E7E6E6"/>
+              </w:rPr>
+            </w:pPr>
+          </w:p>
+        </w:tc>
+        <w:tc>
+          <w:tcPr>
+            <w:tcW w:w="1729" w:type="dxa"/>
+            <w:shd w:val="clear" w:color="auto" w:fill="auto"/>
+          </w:tcPr>
+          <w:p/>
+        </w:tc>
+        <w:tc>
+          <w:tcPr>
+            <w:tcW w:w="1551" w:type="dxa"/>
+            <w:shd w:val="clear" w:color="auto" w:fill="auto"/>
+          </w:tcPr>
+          <w:p>
+            <w:pPr>
+              <w:jc w:val="center"/>
+            </w:pPr>
+          </w:p>
+        </w:tc>
+        <w:tc>
+          <w:tcPr>
+            <w:tcW w:w="3225" w:type="dxa"/>
+            <w:shd w:val="clear" w:color="auto" w:fill="auto"/>
+          </w:tcPr>
+          <w:p/>
+        </w:tc>
+      </w:tr>
+      <w:tr>
+        <w:tc>
+          <w:tcPr>
+            <w:tcW w:w="543" w:type="dxa"/>
+            <w:shd w:val="clear" w:color="auto" w:fill="auto"/>
+          </w:tcPr>
+          <w:p>
+            <w:pPr>
+              <w:jc w:val="center"/>
+            </w:pPr>
+          </w:p>
+        </w:tc>
+        <w:tc>
+          <w:tcPr>
+            <w:tcW w:w="4373" w:type="dxa"/>
+            <w:shd w:val="clear" w:color="auto" w:fill="auto"/>
+          </w:tcPr>
+          <w:p/>
+        </w:tc>
+        <w:tc>
+          <w:tcPr>
+            <w:tcW w:w="1835" w:type="dxa"/>
+          </w:tcPr>
+          <w:p/>
+        </w:tc>
+        <w:tc>
+          <w:tcPr>
+            <w:tcW w:w="2621" w:type="dxa"/>
+          </w:tcPr>
+          <w:p>
+            <w:pPr>
+              <w:rPr>
+                <w:color w:val="E7E6E6"/>
+              </w:rPr>
+            </w:pPr>
+          </w:p>
+        </w:tc>
+        <w:tc>
+          <w:tcPr>
+            <w:tcW w:w="1729" w:type="dxa"/>
+            <w:shd w:val="clear" w:color="auto" w:fill="auto"/>
+          </w:tcPr>
+          <w:p/>
+        </w:tc>
+        <w:tc>
+          <w:tcPr>
+            <w:tcW w:w="1551" w:type="dxa"/>
+            <w:shd w:val="clear" w:color="auto" w:fill="auto"/>
+          </w:tcPr>
+          <w:p>
+            <w:pPr>
+              <w:jc w:val="center"/>
+            </w:pPr>
+          </w:p>
+        </w:tc>
+        <w:tc>
+          <w:tcPr>
+            <w:tcW w:w="3225" w:type="dxa"/>
+            <w:shd w:val="clear" w:color="auto" w:fill="auto"/>
+          </w:tcPr>
+          <w:p/>
+        </w:tc>
+      </w:tr>
+      <w:tr>
+        <w:tc>
+          <w:tcPr>
+            <w:tcW w:w="543" w:type="dxa"/>
+            <w:shd w:val="clear" w:color="auto" w:fill="auto"/>
+          </w:tcPr>
+          <w:p>
+            <w:pPr>
+              <w:jc w:val="center"/>
+            </w:pPr>
+          </w:p>
+        </w:tc>
+        <w:tc>
+          <w:tcPr>
+            <w:tcW w:w="4373" w:type="dxa"/>
+            <w:shd w:val="clear" w:color="auto" w:fill="auto"/>
+          </w:tcPr>
+          <w:p>
+            <w:proofErr w:type="spellStart"/>
             <w:r>
               <w:rPr>
                 <w:lang w:val="en-US"/>
               </w:rPr>
               <w:t>resetAlarms</w:t>
             </w:r>
+            <w:proofErr w:type="spellEnd"/>
           </w:p>
         </w:tc>
         <w:tc>
@@ -19918,6 +20490,7 @@
                 <w:b/>
                 <w:bCs/>
               </w:rPr>
+              <w:lastRenderedPageBreak/>
               <w:t>КОНСТАНТЫ</w:t>
             </w:r>
           </w:p>
@@ -20522,8 +21095,21 @@
         <w:t>(380В</w:t>
       </w:r>
       <w:r>
-        <w:t xml:space="preserve"> если на шильде указано 400, забивай как на шильде</w:t>
+        <w:t xml:space="preserve"> если на </w:t>
       </w:r>
+      <w:proofErr w:type="spellStart"/>
+      <w:r>
+        <w:t>шильде</w:t>
+      </w:r>
+      <w:proofErr w:type="spellEnd"/>
+      <w:r>
+        <w:t xml:space="preserve"> указано 400, забивай как на </w:t>
+      </w:r>
+      <w:proofErr w:type="spellStart"/>
+      <w:r>
+        <w:t>шильде</w:t>
+      </w:r>
+      <w:proofErr w:type="spellEnd"/>
       <w:r>
         <w:t>)</w:t>
       </w:r>
@@ -20546,15 +21132,36 @@
         <w:t>(ток двигателя</w:t>
       </w:r>
       <w:r>
-        <w:t>, если на шильде указан другой, забивай то, что на шильде</w:t>
+        <w:t xml:space="preserve">, если на </w:t>
       </w:r>
+      <w:proofErr w:type="spellStart"/>
+      <w:r>
+        <w:t>шильде</w:t>
+      </w:r>
+      <w:proofErr w:type="spellEnd"/>
+      <w:r>
+        <w:t xml:space="preserve"> указан другой, забивай то, что на </w:t>
+      </w:r>
+      <w:proofErr w:type="spellStart"/>
+      <w:r>
+        <w:t>шильде</w:t>
+      </w:r>
+      <w:proofErr w:type="spellEnd"/>
       <w:r>
         <w:t>)</w:t>
       </w:r>
     </w:p>
     <w:p>
       <w:r>
-        <w:t>1-25 = (посмотри скорость двигателя на шильде и забей ее сюда)</w:t>
+        <w:t xml:space="preserve">1-25 = (посмотри скорость двигателя на </w:t>
+      </w:r>
+      <w:proofErr w:type="spellStart"/>
+      <w:r>
+        <w:t>шильде</w:t>
+      </w:r>
+      <w:proofErr w:type="spellEnd"/>
+      <w:r>
+        <w:t xml:space="preserve"> и забей ее сюда)</w:t>
       </w:r>
     </w:p>
     <w:p/>
@@ -20593,12 +21200,14 @@
         <w:tab/>
         <w:t xml:space="preserve">(протокол </w:t>
       </w:r>
+      <w:proofErr w:type="spellStart"/>
       <w:r>
         <w:rPr>
           <w:lang w:val="en-US"/>
         </w:rPr>
         <w:t>modbus</w:t>
       </w:r>
+      <w:proofErr w:type="spellEnd"/>
       <w:r>
         <w:t>)</w:t>
       </w:r>

</xml_diff>